<commit_message>
First review of Whitepaper by Sayem
First review of Whitepaper by Sayem
</commit_message>
<xml_diff>
--- a/1.Spock(A - Project 1)/10.Papers/2018_Batch1_Group1_AProject1_Sayemuddinkhan_v0.0.docx
+++ b/1.Spock(A - Project 1)/10.Papers/2018_Batch1_Group1_AProject1_Sayemuddinkhan_v0.0.docx
@@ -1,6 +1,6 @@
 
 <file path=word/document.xml><?xml version="1.0" encoding="utf-8"?>
-<w:document xmlns:wpc="http://schemas.microsoft.com/office/word/2010/wordprocessingCanvas" xmlns:mc="http://schemas.openxmlformats.org/markup-compatibility/2006" xmlns:o="urn:schemas-microsoft-com:office:office" xmlns:r="http://schemas.openxmlformats.org/officeDocument/2006/relationships" xmlns:m="http://schemas.openxmlformats.org/officeDocument/2006/math" xmlns:v="urn:schemas-microsoft-com:vml" xmlns:wp14="http://schemas.microsoft.com/office/word/2010/wordprocessingDrawing" xmlns:wp="http://schemas.openxmlformats.org/drawingml/2006/wordprocessingDrawing" xmlns:w10="urn:schemas-microsoft-com:office:word" xmlns:w="http://schemas.openxmlformats.org/wordprocessingml/2006/main" xmlns:w14="http://schemas.microsoft.com/office/word/2010/wordml" xmlns:w15="http://schemas.microsoft.com/office/word/2012/wordml" xmlns:wpg="http://schemas.microsoft.com/office/word/2010/wordprocessingGroup" xmlns:wpi="http://schemas.microsoft.com/office/word/2010/wordprocessingInk" xmlns:wne="http://schemas.microsoft.com/office/word/2006/wordml" xmlns:wps="http://schemas.microsoft.com/office/word/2010/wordprocessingShape" mc:Ignorable="w14 w15 wp14">
+<w:document xmlns:wpc="http://schemas.microsoft.com/office/word/2010/wordprocessingCanvas" xmlns:cx="http://schemas.microsoft.com/office/drawing/2014/chartex" xmlns:cx1="http://schemas.microsoft.com/office/drawing/2015/9/8/chartex" xmlns:cx2="http://schemas.microsoft.com/office/drawing/2015/10/21/chartex" xmlns:cx3="http://schemas.microsoft.com/office/drawing/2016/5/9/chartex" xmlns:cx4="http://schemas.microsoft.com/office/drawing/2016/5/10/chartex" xmlns:cx5="http://schemas.microsoft.com/office/drawing/2016/5/11/chartex" xmlns:cx6="http://schemas.microsoft.com/office/drawing/2016/5/12/chartex" xmlns:cx7="http://schemas.microsoft.com/office/drawing/2016/5/13/chartex" xmlns:cx8="http://schemas.microsoft.com/office/drawing/2016/5/14/chartex" xmlns:mc="http://schemas.openxmlformats.org/markup-compatibility/2006" xmlns:aink="http://schemas.microsoft.com/office/drawing/2016/ink" xmlns:am3d="http://schemas.microsoft.com/office/drawing/2017/model3d" xmlns:o="urn:schemas-microsoft-com:office:office" xmlns:r="http://schemas.openxmlformats.org/officeDocument/2006/relationships" xmlns:m="http://schemas.openxmlformats.org/officeDocument/2006/math" xmlns:v="urn:schemas-microsoft-com:vml" xmlns:wp14="http://schemas.microsoft.com/office/word/2010/wordprocessingDrawing" xmlns:wp="http://schemas.openxmlformats.org/drawingml/2006/wordprocessingDrawing" xmlns:w10="urn:schemas-microsoft-com:office:word" xmlns:w="http://schemas.openxmlformats.org/wordprocessingml/2006/main" xmlns:w14="http://schemas.microsoft.com/office/word/2010/wordml" xmlns:w15="http://schemas.microsoft.com/office/word/2012/wordml" xmlns:w16cid="http://schemas.microsoft.com/office/word/2016/wordml/cid" xmlns:w16se="http://schemas.microsoft.com/office/word/2015/wordml/symex" xmlns:wpg="http://schemas.microsoft.com/office/word/2010/wordprocessingGroup" xmlns:wpi="http://schemas.microsoft.com/office/word/2010/wordprocessingInk" xmlns:wne="http://schemas.microsoft.com/office/word/2006/wordml" xmlns:wps="http://schemas.microsoft.com/office/word/2010/wordprocessingShape" mc:Ignorable="w14 w15 w16se w16cid wp14">
   <w:body>
     <w:p>
       <w:r>
@@ -249,7 +249,7 @@
                     </wp:inline>
                   </w:drawing>
                 </mc:Choice>
-                <mc:Fallback xmlns:w16se="http://schemas.microsoft.com/office/word/2015/wordml/symex" xmlns:w16cid="http://schemas.microsoft.com/office/word/2016/wordml/cid" xmlns:am3d="http://schemas.microsoft.com/office/drawing/2017/model3d" xmlns:aink="http://schemas.microsoft.com/office/drawing/2016/ink" xmlns:cx8="http://schemas.microsoft.com/office/drawing/2016/5/14/chartex" xmlns:cx7="http://schemas.microsoft.com/office/drawing/2016/5/13/chartex" xmlns:cx6="http://schemas.microsoft.com/office/drawing/2016/5/12/chartex" xmlns:cx5="http://schemas.microsoft.com/office/drawing/2016/5/11/chartex" xmlns:cx4="http://schemas.microsoft.com/office/drawing/2016/5/10/chartex" xmlns:cx3="http://schemas.microsoft.com/office/drawing/2016/5/9/chartex" xmlns:cx2="http://schemas.microsoft.com/office/drawing/2015/10/21/chartex" xmlns:cx1="http://schemas.microsoft.com/office/drawing/2015/9/8/chartex" xmlns:cx="http://schemas.microsoft.com/office/drawing/2014/chartex">
+                <mc:Fallback>
                   <w:pict>
                     <v:line w14:anchorId="7D75F6AE" id="Straight Connector 5" o:spid="_x0000_s1026" alt="text divider" style="visibility:visible;mso-wrap-style:square;mso-left-percent:-10001;mso-top-percent:-10001;mso-position-horizontal:absolute;mso-position-horizontal-relative:char;mso-position-vertical:absolute;mso-position-vertical-relative:line;mso-left-percent:-10001;mso-top-percent:-10001" from="0,0" to="109.5pt,0" o:gfxdata="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" strokecolor="#082a75 [3215]" strokeweight="3pt">
                       <w10:anchorlock/>
@@ -336,7 +336,7 @@
                     <w:b w:val="0"/>
                     <w:noProof/>
                   </w:rPr>
-                  <w:t>November 13</w:t>
+                  <w:t>March 25</w:t>
                 </w:r>
                 <w:r>
                   <w:rPr>
@@ -409,7 +409,7 @@
                     </wp:inline>
                   </w:drawing>
                 </mc:Choice>
-                <mc:Fallback xmlns:w16se="http://schemas.microsoft.com/office/word/2015/wordml/symex" xmlns:w16cid="http://schemas.microsoft.com/office/word/2016/wordml/cid" xmlns:am3d="http://schemas.microsoft.com/office/drawing/2017/model3d" xmlns:aink="http://schemas.microsoft.com/office/drawing/2016/ink" xmlns:cx8="http://schemas.microsoft.com/office/drawing/2016/5/14/chartex" xmlns:cx7="http://schemas.microsoft.com/office/drawing/2016/5/13/chartex" xmlns:cx6="http://schemas.microsoft.com/office/drawing/2016/5/12/chartex" xmlns:cx5="http://schemas.microsoft.com/office/drawing/2016/5/11/chartex" xmlns:cx4="http://schemas.microsoft.com/office/drawing/2016/5/10/chartex" xmlns:cx3="http://schemas.microsoft.com/office/drawing/2016/5/9/chartex" xmlns:cx2="http://schemas.microsoft.com/office/drawing/2015/10/21/chartex" xmlns:cx1="http://schemas.microsoft.com/office/drawing/2015/9/8/chartex" xmlns:cx="http://schemas.microsoft.com/office/drawing/2014/chartex">
+                <mc:Fallback>
                   <w:pict>
                     <v:line w14:anchorId="0C641729" id="Straight Connector 6" o:spid="_x0000_s1026" alt="text divider" style="visibility:visible;mso-wrap-style:square;mso-left-percent:-10001;mso-top-percent:-10001;mso-position-horizontal:absolute;mso-position-horizontal-relative:char;mso-position-vertical:absolute;mso-position-vertical-relative:line;mso-left-percent:-10001;mso-top-percent:-10001" from="0,0" to="117.65pt,0" o:gfxdata="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" strokecolor="#082a75 [3215]" strokeweight="3pt">
                       <w10:anchorlock/>
@@ -475,13 +475,25 @@
               </w:sdtPr>
               <w:sdtEndPr/>
               <w:sdtContent>
+                <w:proofErr w:type="spellStart"/>
                 <w:r>
-                  <w:t>Sayem Uddin Khan</w:t>
+                  <w:t>Sayem</w:t>
+                </w:r>
+                <w:proofErr w:type="spellEnd"/>
+                <w:r>
+                  <w:t xml:space="preserve"> Uddin Khan</w:t>
                 </w:r>
                 <w:r>
                   <w:br/>
-                  <w:t>Reviewed by: Rajesh Nath, Dr.Madhulika</w:t>
+                  <w:t xml:space="preserve">Reviewed by: Rajesh Nath, </w:t>
                 </w:r>
+                <w:proofErr w:type="spellStart"/>
+                <w:proofErr w:type="gramStart"/>
+                <w:r>
+                  <w:t>Dr.Madhulika</w:t>
+                </w:r>
+                <w:proofErr w:type="spellEnd"/>
+                <w:proofErr w:type="gramEnd"/>
               </w:sdtContent>
             </w:sdt>
           </w:p>
@@ -568,7 +580,7 @@
               </wp:anchor>
             </w:drawing>
           </mc:Choice>
-          <mc:Fallback xmlns:w16se="http://schemas.microsoft.com/office/word/2015/wordml/symex" xmlns:w16cid="http://schemas.microsoft.com/office/word/2016/wordml/cid" xmlns:am3d="http://schemas.microsoft.com/office/drawing/2017/model3d" xmlns:aink="http://schemas.microsoft.com/office/drawing/2016/ink" xmlns:cx8="http://schemas.microsoft.com/office/drawing/2016/5/14/chartex" xmlns:cx7="http://schemas.microsoft.com/office/drawing/2016/5/13/chartex" xmlns:cx6="http://schemas.microsoft.com/office/drawing/2016/5/12/chartex" xmlns:cx5="http://schemas.microsoft.com/office/drawing/2016/5/11/chartex" xmlns:cx4="http://schemas.microsoft.com/office/drawing/2016/5/10/chartex" xmlns:cx3="http://schemas.microsoft.com/office/drawing/2016/5/9/chartex" xmlns:cx2="http://schemas.microsoft.com/office/drawing/2015/10/21/chartex" xmlns:cx1="http://schemas.microsoft.com/office/drawing/2015/9/8/chartex" xmlns:cx="http://schemas.microsoft.com/office/drawing/2014/chartex">
+          <mc:Fallback>
             <w:pict>
               <v:rect w14:anchorId="0E1FCE40" id="Rectangle 2" o:spid="_x0000_s1026" alt="colored rectangle" style="position:absolute;margin-left:-58.8pt;margin-top:525.2pt;width:611.1pt;height:265.7pt;z-index:-251657216;visibility:visible;mso-wrap-style:square;mso-wrap-distance-left:9pt;mso-wrap-distance-top:0;mso-wrap-distance-right:9pt;mso-wrap-distance-bottom:0;mso-position-horizontal:absolute;mso-position-horizontal-relative:text;mso-position-vertical:absolute;mso-position-vertical-relative:page;v-text-anchor:middle" o:gfxdata="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" fillcolor="#34aba2 [3206]" stroked="f" strokeweight="2pt">
                 <w10:wrap anchory="page"/>
@@ -647,7 +659,7 @@
               </wp:anchor>
             </w:drawing>
           </mc:Choice>
-          <mc:Fallback xmlns:w16se="http://schemas.microsoft.com/office/word/2015/wordml/symex" xmlns:w16cid="http://schemas.microsoft.com/office/word/2016/wordml/cid" xmlns:am3d="http://schemas.microsoft.com/office/drawing/2017/model3d" xmlns:aink="http://schemas.microsoft.com/office/drawing/2016/ink" xmlns:cx8="http://schemas.microsoft.com/office/drawing/2016/5/14/chartex" xmlns:cx7="http://schemas.microsoft.com/office/drawing/2016/5/13/chartex" xmlns:cx6="http://schemas.microsoft.com/office/drawing/2016/5/12/chartex" xmlns:cx5="http://schemas.microsoft.com/office/drawing/2016/5/11/chartex" xmlns:cx4="http://schemas.microsoft.com/office/drawing/2016/5/10/chartex" xmlns:cx3="http://schemas.microsoft.com/office/drawing/2016/5/9/chartex" xmlns:cx2="http://schemas.microsoft.com/office/drawing/2015/10/21/chartex" xmlns:cx1="http://schemas.microsoft.com/office/drawing/2015/9/8/chartex" xmlns:cx="http://schemas.microsoft.com/office/drawing/2014/chartex">
+          <mc:Fallback>
             <w:pict>
               <v:rect w14:anchorId="364BF974" id="Rectangle 3" o:spid="_x0000_s1026" alt="white rectangle for text on cover" style="position:absolute;margin-left:-16.15pt;margin-top:70.9pt;width:310.15pt;height:651pt;z-index:-251656192;visibility:visible;mso-wrap-style:square;mso-width-percent:0;mso-wrap-distance-left:9pt;mso-wrap-distance-top:0;mso-wrap-distance-right:9pt;mso-wrap-distance-bottom:0;mso-position-horizontal:absolute;mso-position-horizontal-relative:text;mso-position-vertical:absolute;mso-position-vertical-relative:page;mso-width-percent:0;mso-width-relative:margin;v-text-anchor:middle" o:gfxdata="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" fillcolor="white [3212]" stroked="f" strokeweight="2pt">
                 <w10:wrap anchory="page"/>
@@ -1023,12 +1035,38 @@
               </w:rPr>
             </w:pPr>
             <w:bookmarkStart w:id="0" w:name="_Toc527993528"/>
+            <w:commentRangeStart w:id="1"/>
             <w:r>
               <w:rPr>
                 <w:sz w:val="28"/>
                 <w:szCs w:val="28"/>
               </w:rPr>
-              <w:t>This White Paper is for informational purposes only which is adhered to indexing the product catalogs in the elastic search instance so as to obtain the search query result information in this document.</w:t>
+              <w:t xml:space="preserve">This White Paper is for informational purposes only which is adhered to indexing the product catalogs in the elastic search instance </w:t>
+            </w:r>
+            <w:proofErr w:type="gramStart"/>
+            <w:r>
+              <w:rPr>
+                <w:sz w:val="28"/>
+                <w:szCs w:val="28"/>
+              </w:rPr>
+              <w:t>so as to</w:t>
+            </w:r>
+            <w:proofErr w:type="gramEnd"/>
+            <w:r>
+              <w:rPr>
+                <w:sz w:val="28"/>
+                <w:szCs w:val="28"/>
+              </w:rPr>
+              <w:t xml:space="preserve"> obtain the search query result information in this document.</w:t>
+            </w:r>
+            <w:commentRangeEnd w:id="1"/>
+            <w:r>
+              <w:rPr>
+                <w:rStyle w:val="CommentReference"/>
+                <w:rFonts w:eastAsiaTheme="minorEastAsia" w:cstheme="minorBidi"/>
+                <w:b/>
+              </w:rPr>
+              <w:commentReference w:id="1"/>
             </w:r>
           </w:p>
           <w:p/>
@@ -1038,11 +1076,19 @@
                 <w:u w:val="single"/>
               </w:rPr>
             </w:pPr>
+            <w:commentRangeStart w:id="3"/>
             <w:r>
               <w:rPr>
                 <w:u w:val="single"/>
               </w:rPr>
               <w:t>About Elastic search</w:t>
+            </w:r>
+            <w:commentRangeEnd w:id="3"/>
+            <w:r>
+              <w:rPr>
+                <w:rStyle w:val="CommentReference"/>
+              </w:rPr>
+              <w:commentReference w:id="3"/>
             </w:r>
           </w:p>
           <w:p>
@@ -1114,7 +1160,21 @@
               <w:rPr>
                 <w:b w:val="0"/>
               </w:rPr>
-              <w:t>ense. Official clients are available in Java, .NET (C#), PHP, and Python, Apache Groovy, Ruby and many other languages. According to the DB-Engines ranking, Elasticsearch is the most popular enterprise search engine followed by Apache Solr, also based on Lucene.</w:t>
+              <w:t xml:space="preserve">ense. Official clients are available in Java, .NET (C#), PHP, and Python, Apache Groovy, Ruby and many other languages. According to the DB-Engines ranking, Elasticsearch is the most popular enterprise search engine followed by Apache </w:t>
+            </w:r>
+            <w:proofErr w:type="spellStart"/>
+            <w:r>
+              <w:rPr>
+                <w:b w:val="0"/>
+              </w:rPr>
+              <w:t>Solr</w:t>
+            </w:r>
+            <w:proofErr w:type="spellEnd"/>
+            <w:r>
+              <w:rPr>
+                <w:b w:val="0"/>
+              </w:rPr>
+              <w:t>, also based on Lucene.</w:t>
             </w:r>
           </w:p>
           <w:p>
@@ -1153,30 +1213,58 @@
               <w:rPr>
                 <w:b w:val="0"/>
               </w:rPr>
-              <w:t xml:space="preserve">Elasticsearch can be used to search all kinds of documents. It provides scalable search, has near real-time search, and supports multitenancy. "Elasticsearch is distributed, which means that indices can be divided into shards and each shard can have zero or more replicas. Each node hosts one or more shards, and acts as a coordinator to delegate operations to the correct shard(s). Rebalancing and routing are done automatically". Related data is often stored in the same index, which consists of one or more primary shards, and zero or more replica shards. Once an index has been created, the number of primary shards cannot be changed. </w:t>
-            </w:r>
-          </w:p>
-          <w:p>
-            <w:pPr>
+              <w:t xml:space="preserve">Elasticsearch can be used to search all kinds of documents. It provides scalable search, has near real-time search, and supports multitenancy. "Elasticsearch is distributed, which means that indices can be divided into shards and each shard can have zero or more replicas. Each node hosts one or more </w:t>
+            </w:r>
+            <w:proofErr w:type="gramStart"/>
+            <w:r>
               <w:rPr>
                 <w:b w:val="0"/>
               </w:rPr>
-            </w:pPr>
+              <w:t>shards, and</w:t>
+            </w:r>
+            <w:proofErr w:type="gramEnd"/>
             <w:r>
               <w:rPr>
                 <w:b w:val="0"/>
               </w:rPr>
-              <w:t>Elasticsearch uses Lucene and tries to make all its features available through the JSON and Java API. It supports facetting and percolating, which can be useful for notifying if new documents match for registered queries.</w:t>
-            </w:r>
-          </w:p>
-          <w:p>
-            <w:r>
+              <w:t xml:space="preserve"> acts as a coordinator to delegate operations to the correct shard(s). Rebalancing and routing are done automatically". Related data is often stored in the same index, which consists of one or more primary shards, and zero or more replica shards. Once an index has been created, the number of primary shards cannot be changed. </w:t>
+            </w:r>
+          </w:p>
+          <w:p>
+            <w:pPr>
               <w:rPr>
                 <w:b w:val="0"/>
               </w:rPr>
+            </w:pPr>
+            <w:r>
+              <w:rPr>
+                <w:b w:val="0"/>
+              </w:rPr>
+              <w:t>Elasticsearch uses Lucene and tries to make all its features available through the JSON and Java API. It supports </w:t>
+            </w:r>
+            <w:proofErr w:type="spellStart"/>
+            <w:r>
+              <w:rPr>
+                <w:b w:val="0"/>
+              </w:rPr>
+              <w:t>facetting</w:t>
+            </w:r>
+            <w:proofErr w:type="spellEnd"/>
+            <w:r>
+              <w:rPr>
+                <w:b w:val="0"/>
+              </w:rPr>
+              <w:t> and percolating, which can be useful for notifying if new documents match for registered queries.</w:t>
+            </w:r>
+          </w:p>
+          <w:p>
+            <w:r>
+              <w:rPr>
+                <w:b w:val="0"/>
+              </w:rPr>
               <w:t>Another feature is called "gateway" and handles the long-term persistence of the index;</w:t>
             </w:r>
-            <w:hyperlink r:id="rId13" w:anchor="cite_note-gateway-6" w:history="1">
+            <w:hyperlink r:id="rId16" w:anchor="cite_note-gateway-6" w:history="1">
               <w:r>
                 <w:rPr>
                   <w:rStyle w:val="Hyperlink"/>
@@ -1191,7 +1279,21 @@
               <w:rPr>
                 <w:b w:val="0"/>
               </w:rPr>
-              <w:t> for example, an index can be recovered from the gateway in the event of a server crash. Elasticsearch supports real-time GET requests, which makes it suitable as a NoSQLdatastore, but it lacks distributed transactions.</w:t>
+              <w:t> for example, an index can be recovered from the gateway in the event of a server crash. Elasticsearch supports real-time GET requests, which makes it suitable as a </w:t>
+            </w:r>
+            <w:proofErr w:type="spellStart"/>
+            <w:r>
+              <w:rPr>
+                <w:b w:val="0"/>
+              </w:rPr>
+              <w:t>NoSQLdatastore</w:t>
+            </w:r>
+            <w:proofErr w:type="spellEnd"/>
+            <w:r>
+              <w:rPr>
+                <w:b w:val="0"/>
+              </w:rPr>
+              <w:t>, but it lacks distributed transactions.</w:t>
             </w:r>
             <w:r>
               <w:t xml:space="preserve"> </w:t>
@@ -1216,16 +1318,31 @@
                 <w:b w:val="0"/>
               </w:rPr>
             </w:pPr>
+            <w:commentRangeStart w:id="4"/>
             <w:r>
               <w:rPr>
                 <w:b w:val="0"/>
               </w:rPr>
-              <w:t xml:space="preserve">This Data model of Elastic search is being made to search queries as fast as possible so as to remain in the continuous flow of getting the results. </w:t>
-            </w:r>
+              <w:t xml:space="preserve">This Data model of Elastic search is being made to search queries as fast as possible </w:t>
+            </w:r>
+            <w:proofErr w:type="gramStart"/>
             <w:r>
               <w:rPr>
                 <w:b w:val="0"/>
               </w:rPr>
+              <w:t>so as to</w:t>
+            </w:r>
+            <w:proofErr w:type="gramEnd"/>
+            <w:r>
+              <w:rPr>
+                <w:b w:val="0"/>
+              </w:rPr>
+              <w:t xml:space="preserve"> remain in the continuous flow of getting the results. </w:t>
+            </w:r>
+            <w:r>
+              <w:rPr>
+                <w:b w:val="0"/>
+              </w:rPr>
               <w:t>Elasticsearch is a database that stores, retrieves, and manages document-oriented and semi-structured data.</w:t>
             </w:r>
           </w:p>
@@ -1262,6 +1379,13 @@
               </w:rPr>
               <w:t>Lag in search is attributed to the relational database used for the product design, where the data is scattered among multiple tables and retrieval of meaningful user information require fetching the data from them. The Relational Database works comparatively slow when it comes to huge data and fetching search results through queries from the database. Businesses nowadays looking for alternate ways where the data stored in such a way that the retrieval is quick. This can be achieved by adopting NOSQL rather than RDBMS for storing data. Elasticsearch is one such NOSQL distributed database. Elasticsearch relies on flexible data models to build and update visitors profiles to meet the demanding workload and low latency required for real-time engagement.</w:t>
             </w:r>
+            <w:commentRangeEnd w:id="4"/>
+            <w:r>
+              <w:rPr>
+                <w:rStyle w:val="CommentReference"/>
+              </w:rPr>
+              <w:commentReference w:id="4"/>
+            </w:r>
           </w:p>
           <w:p>
             <w:pPr>
@@ -1269,11 +1393,39 @@
                 <w:b w:val="0"/>
               </w:rPr>
             </w:pPr>
+            <w:commentRangeStart w:id="5"/>
             <w:r>
               <w:rPr>
                 <w:b w:val="0"/>
               </w:rPr>
-              <w:t>Relational database works comparatively slow when it comes to huge data and fetching search results through queries from the database. (There are ways to optimize this like indexing but then there are related limitations like we can’t index every field. Row updates to heavily indexed tables would take time. People also scale their RDBMS vertically to improve performance.) This is a problem is overcome by Elasticsearch. Below figure shows how RDBMS ideally work for searching things from the Database.</w:t>
+              <w:t>Relational database works comparatively slow when it comes to huge data and fetching search results through queries from the database.</w:t>
+            </w:r>
+            <w:commentRangeEnd w:id="5"/>
+            <w:r>
+              <w:rPr>
+                <w:rStyle w:val="CommentReference"/>
+              </w:rPr>
+              <w:commentReference w:id="5"/>
+            </w:r>
+            <w:r>
+              <w:rPr>
+                <w:b w:val="0"/>
+              </w:rPr>
+              <w:t xml:space="preserve"> </w:t>
+            </w:r>
+            <w:commentRangeStart w:id="6"/>
+            <w:r>
+              <w:rPr>
+                <w:b w:val="0"/>
+              </w:rPr>
+              <w:t>(There are ways to optimize this like indexing but then there are related limitations like we can’t index every field. Row updates to heavily indexed tables would take time. People also scale their RDBMS vertically to improve performance.) This is a problem is overcome by Elasticsearch. Below figure shows how RDBMS ideally work for searching things from the Database.</w:t>
+            </w:r>
+            <w:commentRangeEnd w:id="6"/>
+            <w:r>
+              <w:rPr>
+                <w:rStyle w:val="CommentReference"/>
+              </w:rPr>
+              <w:commentReference w:id="6"/>
             </w:r>
           </w:p>
           <w:p>
@@ -1306,7 +1458,7 @@
                           </pic:cNvPicPr>
                         </pic:nvPicPr>
                         <pic:blipFill>
-                          <a:blip r:embed="rId14">
+                          <a:blip r:embed="rId17">
                             <a:extLst>
                               <a:ext uri="{28A0092B-C50C-407E-A947-70E740481C1C}">
                                 <a14:useLocalDpi xmlns:a14="http://schemas.microsoft.com/office/drawing/2010/main" val="0"/>
@@ -1360,7 +1512,21 @@
               <w:rPr>
                 <w:b w:val="0"/>
               </w:rPr>
-              <w:t xml:space="preserve"> is a document-oriented database, designed to store, retrieve and manage document oriented or semi-structured data. When you use Elasticsearch you store data in JSON document form. Then you query them for retrieval. It is schema-less, using some defaults to index the data unless you provide mapping as per your need. Elasticsearch uses Lucene StandardAnalyzer for indexing for automatic type guessing and more precision.</w:t>
+              <w:t xml:space="preserve"> is a document-oriented database, designed to store, retrieve and manage document oriented or semi-structured data. When you use Elasticsearch you store data in JSON document form. Then you query them for retrieval. It is schema-less, using some defaults to index the data unless you provide mapping as per your need. Elasticsearch uses Lucene </w:t>
+            </w:r>
+            <w:proofErr w:type="spellStart"/>
+            <w:r>
+              <w:rPr>
+                <w:b w:val="0"/>
+              </w:rPr>
+              <w:t>StandardAnalyzer</w:t>
+            </w:r>
+            <w:proofErr w:type="spellEnd"/>
+            <w:r>
+              <w:rPr>
+                <w:b w:val="0"/>
+              </w:rPr>
+              <w:t xml:space="preserve"> for indexing for automatic type guessing and more precision.</w:t>
             </w:r>
           </w:p>
           <w:p>
@@ -1454,14 +1620,42 @@
               <w:rPr>
                 <w:b w:val="0"/>
               </w:rPr>
-              <w:t xml:space="preserve">Elastic search has its own Query Domain Specific Language, where you specify the query in JSON format. You can also nest other queries based on your need. Real projects require search on different fields by applying some conditions, different weights, recent documents, values of some predefined fields and so on. All such complexity can be expressed through a single query. The query DSL is powerful and designed to handle the real world query complexity </w:t>
-            </w:r>
+              <w:t xml:space="preserve">Elastic search has its own Query Domain Specific Language, where you specify the query in JSON format. You can also nest other queries based on your need. Real projects require search on different fields by applying some conditions, different weights, recent documents, values of some predefined fields and so on. All such complexity can be expressed through a single query. The query DSL is powerful and designed to handle the </w:t>
+            </w:r>
+            <w:proofErr w:type="gramStart"/>
             <w:r>
               <w:rPr>
                 <w:b w:val="0"/>
               </w:rPr>
+              <w:t>real world</w:t>
+            </w:r>
+            <w:proofErr w:type="gramEnd"/>
+            <w:r>
+              <w:rPr>
+                <w:b w:val="0"/>
+              </w:rPr>
+              <w:t xml:space="preserve"> query complexity </w:t>
+            </w:r>
+            <w:r>
+              <w:rPr>
+                <w:b w:val="0"/>
+              </w:rPr>
               <w:lastRenderedPageBreak/>
-              <w:t>through a single query. Elasticsearch APIs are directly related to Lucene and it is using the same as Lucene operations name. Query DSL also using the Lucene TermQuery to execute it.</w:t>
+              <w:t xml:space="preserve">through a single query. Elasticsearch APIs are directly related to Lucene and it is using the same as Lucene operations name. Query DSL also using the Lucene </w:t>
+            </w:r>
+            <w:proofErr w:type="spellStart"/>
+            <w:r>
+              <w:rPr>
+                <w:b w:val="0"/>
+              </w:rPr>
+              <w:t>TermQuery</w:t>
+            </w:r>
+            <w:proofErr w:type="spellEnd"/>
+            <w:r>
+              <w:rPr>
+                <w:b w:val="0"/>
+              </w:rPr>
+              <w:t xml:space="preserve"> to execute it.</w:t>
             </w:r>
           </w:p>
           <w:p>
@@ -1506,7 +1700,7 @@
                           </pic:cNvPicPr>
                         </pic:nvPicPr>
                         <pic:blipFill>
-                          <a:blip r:embed="rId15">
+                          <a:blip r:embed="rId18">
                             <a:extLst>
                               <a:ext uri="{28A0092B-C50C-407E-A947-70E740481C1C}">
                                 <a14:useLocalDpi xmlns:a14="http://schemas.microsoft.com/office/drawing/2010/main" val="0"/>
@@ -1551,12 +1745,21 @@
                 <w:u w:val="single"/>
               </w:rPr>
             </w:pPr>
+            <w:commentRangeStart w:id="7"/>
             <w:r>
               <w:rPr>
                 <w:b/>
                 <w:u w:val="single"/>
               </w:rPr>
               <w:t>Platforms and Technologies.</w:t>
+            </w:r>
+            <w:commentRangeEnd w:id="7"/>
+            <w:r>
+              <w:rPr>
+                <w:rStyle w:val="CommentReference"/>
+                <w:b/>
+              </w:rPr>
+              <w:commentReference w:id="7"/>
             </w:r>
           </w:p>
           <w:p>
@@ -1568,10 +1771,26 @@
               </w:numPr>
             </w:pPr>
             <w:r>
-              <w:t>Discussing about the platform and technologies, It is known that the most powerful sear</w:t>
-            </w:r>
-            <w:r>
-              <w:t>ch engine i.e Elastic search 6.4.2</w:t>
+              <w:t xml:space="preserve">Discussing about the platform and technologies, </w:t>
+            </w:r>
+            <w:proofErr w:type="gramStart"/>
+            <w:r>
+              <w:t>It</w:t>
+            </w:r>
+            <w:proofErr w:type="gramEnd"/>
+            <w:r>
+              <w:t xml:space="preserve"> is known that the most powerful sear</w:t>
+            </w:r>
+            <w:r>
+              <w:t xml:space="preserve">ch engine </w:t>
+            </w:r>
+            <w:proofErr w:type="spellStart"/>
+            <w:r>
+              <w:t>i.e</w:t>
+            </w:r>
+            <w:proofErr w:type="spellEnd"/>
+            <w:r>
+              <w:t xml:space="preserve"> Elastic search 6.4.2</w:t>
             </w:r>
             <w:r>
               <w:t xml:space="preserve"> is used which is based on Lucene on an operating system of Windows-10.</w:t>
@@ -1586,7 +1805,15 @@
               </w:numPr>
             </w:pPr>
             <w:r>
-              <w:t>An open source tools i.e FS crawler 2.5</w:t>
+              <w:t xml:space="preserve">An open source tools </w:t>
+            </w:r>
+            <w:proofErr w:type="spellStart"/>
+            <w:r>
+              <w:t>i.e</w:t>
+            </w:r>
+            <w:proofErr w:type="spellEnd"/>
+            <w:r>
+              <w:t xml:space="preserve"> FS crawler 2.5</w:t>
             </w:r>
             <w:r>
               <w:t xml:space="preserve"> is used to index of the documents available in a pdf format.</w:t>
@@ -1600,8 +1827,21 @@
                 <w:numId w:val="2"/>
               </w:numPr>
             </w:pPr>
-            <w:r>
-              <w:t>Jupyter notebook(python 3.6)</w:t>
+            <w:proofErr w:type="spellStart"/>
+            <w:r>
+              <w:t>Jupyter</w:t>
+            </w:r>
+            <w:proofErr w:type="spellEnd"/>
+            <w:r>
+              <w:t xml:space="preserve"> </w:t>
+            </w:r>
+            <w:proofErr w:type="gramStart"/>
+            <w:r>
+              <w:t>notebook(</w:t>
+            </w:r>
+            <w:proofErr w:type="gramEnd"/>
+            <w:r>
+              <w:t>python 3.6)</w:t>
             </w:r>
           </w:p>
           <w:p>
@@ -1644,10 +1884,20 @@
               <w:t> is a pure-python PDF library capable of splitting, merging together, cropping, and transform</w:t>
             </w:r>
             <w:r>
-              <w:t>ing the pages of PDF files.</w:t>
-            </w:r>
-            <w:r>
-              <w:t>It can retrieve text and metadata from PDFs as well as merge entire files together</w:t>
+              <w:t xml:space="preserve">ing the pages of PDF </w:t>
+            </w:r>
+            <w:proofErr w:type="spellStart"/>
+            <w:proofErr w:type="gramStart"/>
+            <w:r>
+              <w:t>files.</w:t>
+            </w:r>
+            <w:r>
+              <w:t>It</w:t>
+            </w:r>
+            <w:proofErr w:type="spellEnd"/>
+            <w:proofErr w:type="gramEnd"/>
+            <w:r>
+              <w:t xml:space="preserve"> can retrieve text and metadata from PDFs as well as merge entire files together</w:t>
             </w:r>
             <w:r>
               <w:t>.</w:t>
@@ -1809,8 +2059,14 @@
               <w:pStyle w:val="Content"/>
               <w:ind w:left="360"/>
             </w:pPr>
-            <w:r>
-              <w:t xml:space="preserve">Firstly the catalogs are imported successfully into the elastic search instance using the </w:t>
+            <w:commentRangeStart w:id="8"/>
+            <w:proofErr w:type="gramStart"/>
+            <w:r>
+              <w:t>Firstly</w:t>
+            </w:r>
+            <w:proofErr w:type="gramEnd"/>
+            <w:r>
+              <w:t xml:space="preserve"> the catalogs are imported successfully into the elastic search instance using the </w:t>
             </w:r>
           </w:p>
           <w:p>
@@ -1821,6 +2077,14 @@
             <w:r>
               <w:t>FS crawler module and configured thereby. This will put all the catalogs that need to be indexed in the ES instance.</w:t>
             </w:r>
+            <w:commentRangeEnd w:id="8"/>
+            <w:r>
+              <w:rPr>
+                <w:rStyle w:val="CommentReference"/>
+                <w:b/>
+              </w:rPr>
+              <w:commentReference w:id="8"/>
+            </w:r>
           </w:p>
           <w:p>
             <w:pPr>
@@ -1837,6 +2101,7 @@
             <w:r>
               <w:t xml:space="preserve">     </w:t>
             </w:r>
+            <w:proofErr w:type="gramStart"/>
             <w:r>
               <w:rPr>
                 <w:b/>
@@ -1849,6 +2114,7 @@
               </w:rPr>
               <w:t>:-</w:t>
             </w:r>
+            <w:proofErr w:type="gramEnd"/>
           </w:p>
           <w:p>
             <w:pPr>
@@ -1862,7 +2128,23 @@
               </w:rPr>
             </w:pPr>
             <w:r>
-              <w:t>Go to tmp/fscrawler/</w:t>
+              <w:t xml:space="preserve">Go to </w:t>
+            </w:r>
+            <w:proofErr w:type="spellStart"/>
+            <w:r>
+              <w:t>tmp</w:t>
+            </w:r>
+            <w:proofErr w:type="spellEnd"/>
+            <w:r>
+              <w:t>/</w:t>
+            </w:r>
+            <w:proofErr w:type="spellStart"/>
+            <w:r>
+              <w:t>fscrawler</w:t>
+            </w:r>
+            <w:proofErr w:type="spellEnd"/>
+            <w:r>
+              <w:t>/</w:t>
             </w:r>
             <w:r>
               <w:t>bin and set this as the current directory</w:t>
@@ -1880,7 +2162,39 @@
               </w:rPr>
             </w:pPr>
             <w:r>
-              <w:t>Configure the product catalogs using command “fscrawler –config_dir ./jp catalogs”.</w:t>
+              <w:t>Configure the product catalogs using command “</w:t>
+            </w:r>
+            <w:proofErr w:type="spellStart"/>
+            <w:r>
+              <w:t>fscrawler</w:t>
+            </w:r>
+            <w:proofErr w:type="spellEnd"/>
+            <w:r>
+              <w:t xml:space="preserve"> –</w:t>
+            </w:r>
+            <w:proofErr w:type="spellStart"/>
+            <w:r>
+              <w:t>config_</w:t>
+            </w:r>
+            <w:proofErr w:type="gramStart"/>
+            <w:r>
+              <w:t>dir</w:t>
+            </w:r>
+            <w:proofErr w:type="spellEnd"/>
+            <w:r>
+              <w:t xml:space="preserve"> .</w:t>
+            </w:r>
+            <w:proofErr w:type="gramEnd"/>
+            <w:r>
+              <w:t>/</w:t>
+            </w:r>
+            <w:proofErr w:type="spellStart"/>
+            <w:r>
+              <w:t>jp</w:t>
+            </w:r>
+            <w:proofErr w:type="spellEnd"/>
+            <w:r>
+              <w:t xml:space="preserve"> catalogs”.</w:t>
             </w:r>
           </w:p>
           <w:p>
@@ -1907,7 +2221,39 @@
               <w:t xml:space="preserve"> </w:t>
             </w:r>
             <w:r>
-              <w:t>“fscrawler --config_dir ./jp catalogs --loop 1”</w:t>
+              <w:t>“</w:t>
+            </w:r>
+            <w:proofErr w:type="spellStart"/>
+            <w:r>
+              <w:t>fscrawler</w:t>
+            </w:r>
+            <w:proofErr w:type="spellEnd"/>
+            <w:r>
+              <w:t xml:space="preserve"> --</w:t>
+            </w:r>
+            <w:proofErr w:type="spellStart"/>
+            <w:r>
+              <w:t>config_</w:t>
+            </w:r>
+            <w:proofErr w:type="gramStart"/>
+            <w:r>
+              <w:t>dir</w:t>
+            </w:r>
+            <w:proofErr w:type="spellEnd"/>
+            <w:r>
+              <w:t xml:space="preserve"> .</w:t>
+            </w:r>
+            <w:proofErr w:type="gramEnd"/>
+            <w:r>
+              <w:t>/</w:t>
+            </w:r>
+            <w:proofErr w:type="spellStart"/>
+            <w:r>
+              <w:t>jp</w:t>
+            </w:r>
+            <w:proofErr w:type="spellEnd"/>
+            <w:r>
+              <w:t xml:space="preserve"> catalogs --loop 1”</w:t>
             </w:r>
             <w:r>
               <w:t>.</w:t>
@@ -1922,7 +2268,15 @@
               </w:numPr>
             </w:pPr>
             <w:r>
-              <w:t>Files are now indexed and we can check whether our search query is working fine or not. Source code and all design part is being given in the next section along with their outputs.</w:t>
+              <w:t xml:space="preserve">Files are now </w:t>
+            </w:r>
+            <w:proofErr w:type="gramStart"/>
+            <w:r>
+              <w:t>indexed</w:t>
+            </w:r>
+            <w:proofErr w:type="gramEnd"/>
+            <w:r>
+              <w:t xml:space="preserve"> and we can check whether our search query is working fine or not. Source code and all design part is being given in the next section along with their outputs.</w:t>
             </w:r>
           </w:p>
           <w:p>
@@ -1938,7 +2292,15 @@
               <w:pStyle w:val="Content"/>
             </w:pPr>
             <w:r>
-              <w:t>The research and the implementation part was under a constant guidance of the respective mentors</w:t>
+              <w:t xml:space="preserve">The research and the implementation part </w:t>
+            </w:r>
+            <w:proofErr w:type="gramStart"/>
+            <w:r>
+              <w:t>was</w:t>
+            </w:r>
+            <w:proofErr w:type="gramEnd"/>
+            <w:r>
+              <w:t xml:space="preserve"> under a constant guidance of the respective mentors</w:t>
             </w:r>
             <w:r>
               <w:t xml:space="preserve"> and other group members also. Periodic updates were also given by the mentors regularly</w:t>
@@ -2002,7 +2364,23 @@
                 <w:b/>
                 <w:u w:val="single"/>
               </w:rPr>
-              <w:t>Contributor-Sayem Uddin khan</w:t>
+              <w:t>Contributor-</w:t>
+            </w:r>
+            <w:proofErr w:type="spellStart"/>
+            <w:r>
+              <w:rPr>
+                <w:b/>
+                <w:u w:val="single"/>
+              </w:rPr>
+              <w:t>Sayem</w:t>
+            </w:r>
+            <w:proofErr w:type="spellEnd"/>
+            <w:r>
+              <w:rPr>
+                <w:b/>
+                <w:u w:val="single"/>
+              </w:rPr>
+              <w:t xml:space="preserve"> Uddin khan</w:t>
             </w:r>
           </w:p>
           <w:p>
@@ -2059,7 +2437,7 @@
                           </pic:cNvPicPr>
                         </pic:nvPicPr>
                         <pic:blipFill>
-                          <a:blip r:embed="rId16" cstate="print">
+                          <a:blip r:embed="rId19" cstate="print">
                             <a:extLst>
                               <a:ext uri="{28A0092B-C50C-407E-A947-70E740481C1C}">
                                 <a14:useLocalDpi xmlns:a14="http://schemas.microsoft.com/office/drawing/2010/main" val="0"/>
@@ -2143,7 +2521,15 @@
               </w:numPr>
             </w:pPr>
             <w:r>
-              <w:t>Currently persuing training in core and advanced java.</w:t>
+              <w:t xml:space="preserve">Currently </w:t>
+            </w:r>
+            <w:proofErr w:type="spellStart"/>
+            <w:r>
+              <w:t>persuing</w:t>
+            </w:r>
+            <w:proofErr w:type="spellEnd"/>
+            <w:r>
+              <w:t xml:space="preserve"> training in core and advanced java.</w:t>
             </w:r>
           </w:p>
           <w:p>
@@ -2158,7 +2544,16 @@
               </w:rPr>
             </w:pPr>
             <w:r>
-              <w:t xml:space="preserve">Published a research paper i.e </w:t>
+              <w:t xml:space="preserve">Published a research paper </w:t>
+            </w:r>
+            <w:proofErr w:type="spellStart"/>
+            <w:proofErr w:type="gramStart"/>
+            <w:r>
+              <w:t>i.e</w:t>
+            </w:r>
+            <w:proofErr w:type="spellEnd"/>
+            <w:r>
+              <w:t xml:space="preserve"> </w:t>
             </w:r>
             <w:r>
               <w:rPr>
@@ -2171,7 +2566,11 @@
               <w:t xml:space="preserve"> </w:t>
             </w:r>
             <w:r>
-              <w:t>Big data management using cloud computing and different tools published in IJRFE journal issue 2 vol-6,</w:t>
+              <w:t>Big</w:t>
+            </w:r>
+            <w:proofErr w:type="gramEnd"/>
+            <w:r>
+              <w:t xml:space="preserve"> data management using cloud computing and different tools published in IJRFE journal issue 2 vol-6,</w:t>
             </w:r>
           </w:p>
           <w:p>
@@ -2198,7 +2597,11 @@
               </w:numPr>
             </w:pPr>
             <w:r>
-              <w:t>Interested subjects include C++, DBMS</w:t>
+              <w:t xml:space="preserve">Interested subjects include C++, </w:t>
+            </w:r>
+            <w:proofErr w:type="gramStart"/>
+            <w:r>
+              <w:t>DBMS</w:t>
             </w:r>
             <w:r>
               <w:t xml:space="preserve"> </w:t>
@@ -2207,7 +2610,11 @@
               <w:t>,</w:t>
             </w:r>
             <w:r>
-              <w:t>Java,</w:t>
+              <w:t>Java</w:t>
+            </w:r>
+            <w:proofErr w:type="gramEnd"/>
+            <w:r>
+              <w:t>,</w:t>
             </w:r>
             <w:r>
               <w:t xml:space="preserve"> Data structures</w:t>
@@ -2249,17 +2656,35 @@
                 <w:b/>
               </w:rPr>
             </w:pPr>
-            <w:r>
-              <w:rPr>
-                <w:b/>
-              </w:rPr>
-              <w:t>Mr.Rajesh Nath-</w:t>
+            <w:proofErr w:type="spellStart"/>
+            <w:proofErr w:type="gramStart"/>
+            <w:r>
+              <w:rPr>
+                <w:b/>
+              </w:rPr>
+              <w:t>Mr.Rajesh</w:t>
+            </w:r>
+            <w:proofErr w:type="spellEnd"/>
+            <w:proofErr w:type="gramEnd"/>
+            <w:r>
+              <w:rPr>
+                <w:b/>
+              </w:rPr>
+              <w:t xml:space="preserve"> Nath-</w:t>
             </w:r>
             <w:r>
               <w:t>Associate V</w:t>
             </w:r>
             <w:r>
-              <w:t>ice-President of Jp Tokyo and Company</w:t>
+              <w:t xml:space="preserve">ice-President of </w:t>
+            </w:r>
+            <w:proofErr w:type="spellStart"/>
+            <w:r>
+              <w:t>Jp</w:t>
+            </w:r>
+            <w:proofErr w:type="spellEnd"/>
+            <w:r>
+              <w:t xml:space="preserve"> Tokyo and Company</w:t>
             </w:r>
             <w:r>
               <w:t>.</w:t>
@@ -2300,11 +2725,21 @@
                 <w:b/>
               </w:rPr>
             </w:pPr>
-            <w:r>
-              <w:rPr>
-                <w:b/>
-              </w:rPr>
-              <w:t>Dr.Madhulika-</w:t>
+            <w:proofErr w:type="spellStart"/>
+            <w:proofErr w:type="gramStart"/>
+            <w:r>
+              <w:rPr>
+                <w:b/>
+              </w:rPr>
+              <w:t>Dr.Madhulika</w:t>
+            </w:r>
+            <w:proofErr w:type="spellEnd"/>
+            <w:proofErr w:type="gramEnd"/>
+            <w:r>
+              <w:rPr>
+                <w:b/>
+              </w:rPr>
+              <w:t>-</w:t>
             </w:r>
             <w:r>
               <w:t>Associate professor in MRIIRS.</w:t>
@@ -2397,6 +2832,7 @@
                 <w:u w:val="single"/>
               </w:rPr>
             </w:pPr>
+            <w:commentRangeStart w:id="9"/>
             <w:r>
               <w:rPr>
                 <w:b/>
@@ -2404,6 +2840,14 @@
               </w:rPr>
               <w:t>Project Artifacts</w:t>
             </w:r>
+            <w:commentRangeEnd w:id="9"/>
+            <w:r>
+              <w:rPr>
+                <w:rStyle w:val="CommentReference"/>
+                <w:b/>
+              </w:rPr>
+              <w:commentReference w:id="9"/>
+            </w:r>
           </w:p>
           <w:p>
             <w:pPr>
@@ -2438,7 +2882,31 @@
               <w:ind w:left="360"/>
             </w:pPr>
             <w:r>
-              <w:t>The catalogs were imported successfully in elastic search by first setting the required directory as “C:\tmp\fscrawler-2.3\bin” and then configuring the catalogs into the elastic search. By default Elastic search uses its own default analyzer to index the documents until and unless we defined a new way to index them. So it will ask to create index or not. After creating the index for the documents, now we are ready to fire our query and see the results.</w:t>
+              <w:t>The catalogs were imported successfully in elastic search by first setting the required directory as “C:\</w:t>
+            </w:r>
+            <w:proofErr w:type="spellStart"/>
+            <w:r>
+              <w:t>tmp</w:t>
+            </w:r>
+            <w:proofErr w:type="spellEnd"/>
+            <w:r>
+              <w:t xml:space="preserve">\fscrawler-2.3\bin” and then configuring the catalogs into the elastic search. By </w:t>
+            </w:r>
+            <w:proofErr w:type="gramStart"/>
+            <w:r>
+              <w:t>default</w:t>
+            </w:r>
+            <w:proofErr w:type="gramEnd"/>
+            <w:r>
+              <w:t xml:space="preserve"> Elastic search uses its own default analyzer to index the documents until and unless we defined a new way to index them. </w:t>
+            </w:r>
+            <w:proofErr w:type="gramStart"/>
+            <w:r>
+              <w:t>So</w:t>
+            </w:r>
+            <w:proofErr w:type="gramEnd"/>
+            <w:r>
+              <w:t xml:space="preserve"> it will ask to create index or not. After creating the index for the documents, now we are ready to fire our query and see the results.</w:t>
             </w:r>
           </w:p>
           <w:p>
@@ -2480,7 +2948,7 @@
                           </pic:cNvPicPr>
                         </pic:nvPicPr>
                         <pic:blipFill rotWithShape="1">
-                          <a:blip r:embed="rId17">
+                          <a:blip r:embed="rId20">
                             <a:extLst>
                               <a:ext uri="{28A0092B-C50C-407E-A947-70E740481C1C}">
                                 <a14:useLocalDpi xmlns:a14="http://schemas.microsoft.com/office/drawing/2010/main" val="0"/>
@@ -2556,6 +3024,7 @@
               </w:rPr>
               <w:t>“</w:t>
             </w:r>
+            <w:proofErr w:type="spellStart"/>
             <w:r>
               <w:rPr>
                 <w:b/>
@@ -2566,7 +3035,56 @@
               <w:rPr>
                 <w:b/>
               </w:rPr>
-              <w:t>crawler --config_dir ./jp catalogs --loop 1”</w:t>
+              <w:t>crawler</w:t>
+            </w:r>
+            <w:proofErr w:type="spellEnd"/>
+            <w:r>
+              <w:rPr>
+                <w:b/>
+              </w:rPr>
+              <w:t xml:space="preserve"> --</w:t>
+            </w:r>
+            <w:proofErr w:type="spellStart"/>
+            <w:r>
+              <w:rPr>
+                <w:b/>
+              </w:rPr>
+              <w:t>config_</w:t>
+            </w:r>
+            <w:proofErr w:type="gramStart"/>
+            <w:r>
+              <w:rPr>
+                <w:b/>
+              </w:rPr>
+              <w:t>dir</w:t>
+            </w:r>
+            <w:proofErr w:type="spellEnd"/>
+            <w:r>
+              <w:rPr>
+                <w:b/>
+              </w:rPr>
+              <w:t xml:space="preserve"> .</w:t>
+            </w:r>
+            <w:proofErr w:type="gramEnd"/>
+            <w:r>
+              <w:rPr>
+                <w:b/>
+              </w:rPr>
+              <w:t>/</w:t>
+            </w:r>
+            <w:proofErr w:type="spellStart"/>
+            <w:r>
+              <w:rPr>
+                <w:b/>
+              </w:rPr>
+              <w:t>jp</w:t>
+            </w:r>
+            <w:proofErr w:type="spellEnd"/>
+            <w:r>
+              <w:rPr>
+                <w:b/>
+              </w:rPr>
+              <w:t xml:space="preserve"> catalogs --loop 1”</w:t>
             </w:r>
             <w:r>
               <w:t xml:space="preserve"> </w:t>
@@ -2580,7 +3098,15 @@
               <w:pStyle w:val="Content"/>
             </w:pPr>
             <w:r>
-              <w:t xml:space="preserve">This will indexed all the files and now we can search our queries into the Elastic search. </w:t>
+              <w:t xml:space="preserve">This will </w:t>
+            </w:r>
+            <w:proofErr w:type="gramStart"/>
+            <w:r>
+              <w:t>indexed</w:t>
+            </w:r>
+            <w:proofErr w:type="gramEnd"/>
+            <w:r>
+              <w:t xml:space="preserve"> all the files and now we can search our queries into the Elastic search. </w:t>
             </w:r>
           </w:p>
           <w:p>
@@ -2651,6 +3177,7 @@
             <w:r>
               <w:t xml:space="preserve"> </w:t>
             </w:r>
+            <w:proofErr w:type="spellStart"/>
             <w:r>
               <w:rPr>
                 <w:b/>
@@ -2658,6 +3185,7 @@
               </w:rPr>
               <w:t>elasticsearch</w:t>
             </w:r>
+            <w:proofErr w:type="spellEnd"/>
             <w:r>
               <w:t xml:space="preserve"> </w:t>
             </w:r>
@@ -2687,6 +3215,7 @@
             <w:r>
               <w:t xml:space="preserve"> </w:t>
             </w:r>
+            <w:proofErr w:type="spellStart"/>
             <w:r>
               <w:rPr>
                 <w:b/>
@@ -2694,6 +3223,7 @@
               </w:rPr>
               <w:t>os</w:t>
             </w:r>
+            <w:proofErr w:type="spellEnd"/>
           </w:p>
           <w:p>
             <w:pPr>
@@ -2793,8 +3323,15 @@
             <w:pPr>
               <w:pStyle w:val="Content"/>
             </w:pPr>
-            <w:r>
-              <w:t>os.chdir("C:</w:t>
+            <w:proofErr w:type="spellStart"/>
+            <w:proofErr w:type="gramStart"/>
+            <w:r>
+              <w:t>os.chdir</w:t>
+            </w:r>
+            <w:proofErr w:type="spellEnd"/>
+            <w:proofErr w:type="gramEnd"/>
+            <w:r>
+              <w:t>("C:</w:t>
             </w:r>
             <w:r>
               <w:rPr>
@@ -2822,7 +3359,17 @@
               <w:pStyle w:val="Content"/>
             </w:pPr>
             <w:r>
-              <w:t>files=glob.glob("*.*")</w:t>
+              <w:t>files=</w:t>
+            </w:r>
+            <w:proofErr w:type="spellStart"/>
+            <w:proofErr w:type="gramStart"/>
+            <w:r>
+              <w:t>glob.glob</w:t>
+            </w:r>
+            <w:proofErr w:type="spellEnd"/>
+            <w:proofErr w:type="gramEnd"/>
+            <w:r>
+              <w:t>("*.*")</w:t>
             </w:r>
           </w:p>
           <w:p>
@@ -2837,16 +3384,26 @@
             <w:pPr>
               <w:pStyle w:val="Content"/>
             </w:pPr>
-            <w:r>
-              <w:t>len(files)</w:t>
-            </w:r>
-          </w:p>
-          <w:p>
-            <w:pPr>
-              <w:pStyle w:val="Content"/>
-            </w:pPr>
-            <w:r>
-              <w:t>Out[3]:</w:t>
+            <w:proofErr w:type="spellStart"/>
+            <w:r>
+              <w:t>len</w:t>
+            </w:r>
+            <w:proofErr w:type="spellEnd"/>
+            <w:r>
+              <w:t>(files)</w:t>
+            </w:r>
+          </w:p>
+          <w:p>
+            <w:pPr>
+              <w:pStyle w:val="Content"/>
+            </w:pPr>
+            <w:proofErr w:type="gramStart"/>
+            <w:r>
+              <w:t>Out[</w:t>
+            </w:r>
+            <w:proofErr w:type="gramEnd"/>
+            <w:r>
+              <w:t>3]:</w:t>
             </w:r>
           </w:p>
           <w:p>
@@ -2977,23 +3534,57 @@
               <w:t>def</w:t>
             </w:r>
             <w:r>
-              <w:t xml:space="preserve"> extractPdfFiles(files):</w:t>
-            </w:r>
-          </w:p>
-          <w:p>
-            <w:pPr>
-              <w:pStyle w:val="Content"/>
-            </w:pPr>
-            <w:r>
-              <w:t xml:space="preserve">    this_loc=1</w:t>
-            </w:r>
-          </w:p>
-          <w:p>
-            <w:pPr>
-              <w:pStyle w:val="Content"/>
-            </w:pPr>
-            <w:r>
-              <w:t xml:space="preserve">    df=pd.DataFrame(columns=("name","content"))</w:t>
+              <w:t xml:space="preserve"> </w:t>
+            </w:r>
+            <w:proofErr w:type="spellStart"/>
+            <w:r>
+              <w:t>extractPdfFiles</w:t>
+            </w:r>
+            <w:proofErr w:type="spellEnd"/>
+            <w:r>
+              <w:t>(files):</w:t>
+            </w:r>
+          </w:p>
+          <w:p>
+            <w:pPr>
+              <w:pStyle w:val="Content"/>
+            </w:pPr>
+            <w:r>
+              <w:t xml:space="preserve">    </w:t>
+            </w:r>
+            <w:proofErr w:type="spellStart"/>
+            <w:r>
+              <w:t>this_loc</w:t>
+            </w:r>
+            <w:proofErr w:type="spellEnd"/>
+            <w:r>
+              <w:t>=1</w:t>
+            </w:r>
+          </w:p>
+          <w:p>
+            <w:pPr>
+              <w:pStyle w:val="Content"/>
+            </w:pPr>
+            <w:r>
+              <w:t xml:space="preserve">    df=</w:t>
+            </w:r>
+            <w:proofErr w:type="spellStart"/>
+            <w:proofErr w:type="gramStart"/>
+            <w:r>
+              <w:t>pd.DataFrame</w:t>
+            </w:r>
+            <w:proofErr w:type="spellEnd"/>
+            <w:proofErr w:type="gramEnd"/>
+            <w:r>
+              <w:t>(columns=("</w:t>
+            </w:r>
+            <w:proofErr w:type="spellStart"/>
+            <w:r>
+              <w:t>name","content</w:t>
+            </w:r>
+            <w:proofErr w:type="spellEnd"/>
+            <w:r>
+              <w:t>"))</w:t>
             </w:r>
           </w:p>
           <w:p>
@@ -3038,40 +3629,93 @@
               <w:pStyle w:val="Content"/>
             </w:pPr>
             <w:r>
-              <w:t xml:space="preserve">        pdfFileObj=open(file,'rb')</w:t>
-            </w:r>
-          </w:p>
-          <w:p>
-            <w:pPr>
-              <w:pStyle w:val="Content"/>
-            </w:pPr>
-            <w:r>
-              <w:t xml:space="preserve">        pdfReader=PyPDF2.PdfFileReader(pdfFileObj)</w:t>
-            </w:r>
-          </w:p>
-          <w:p>
-            <w:pPr>
-              <w:pStyle w:val="Content"/>
-            </w:pPr>
-            <w:r>
-              <w:t xml:space="preserve">        n_pages=pdfReader.numPages</w:t>
-            </w:r>
-          </w:p>
-          <w:p>
-            <w:pPr>
-              <w:pStyle w:val="Content"/>
-            </w:pPr>
-            <w:r>
-              <w:t xml:space="preserve">        this_doc=''</w:t>
-            </w:r>
-          </w:p>
-          <w:p>
-            <w:pPr>
-              <w:pStyle w:val="Content"/>
-            </w:pPr>
-            <w:r>
               <w:t xml:space="preserve">        </w:t>
             </w:r>
+            <w:proofErr w:type="spellStart"/>
+            <w:r>
+              <w:t>pdfFileObj</w:t>
+            </w:r>
+            <w:proofErr w:type="spellEnd"/>
+            <w:r>
+              <w:t>=open(file,'</w:t>
+            </w:r>
+            <w:proofErr w:type="spellStart"/>
+            <w:r>
+              <w:t>rb</w:t>
+            </w:r>
+            <w:proofErr w:type="spellEnd"/>
+            <w:r>
+              <w:t>')</w:t>
+            </w:r>
+          </w:p>
+          <w:p>
+            <w:pPr>
+              <w:pStyle w:val="Content"/>
+            </w:pPr>
+            <w:r>
+              <w:t xml:space="preserve">        </w:t>
+            </w:r>
+            <w:proofErr w:type="spellStart"/>
+            <w:r>
+              <w:t>pdfReader</w:t>
+            </w:r>
+            <w:proofErr w:type="spellEnd"/>
+            <w:r>
+              <w:t>=PyPDF2.PdfFileReader(</w:t>
+            </w:r>
+            <w:proofErr w:type="spellStart"/>
+            <w:r>
+              <w:t>pdfFileObj</w:t>
+            </w:r>
+            <w:proofErr w:type="spellEnd"/>
+            <w:r>
+              <w:t>)</w:t>
+            </w:r>
+          </w:p>
+          <w:p>
+            <w:pPr>
+              <w:pStyle w:val="Content"/>
+            </w:pPr>
+            <w:r>
+              <w:t xml:space="preserve">        </w:t>
+            </w:r>
+            <w:proofErr w:type="spellStart"/>
+            <w:r>
+              <w:t>n_pages</w:t>
+            </w:r>
+            <w:proofErr w:type="spellEnd"/>
+            <w:r>
+              <w:t>=</w:t>
+            </w:r>
+            <w:proofErr w:type="spellStart"/>
+            <w:r>
+              <w:t>pdfReader.numPages</w:t>
+            </w:r>
+            <w:proofErr w:type="spellEnd"/>
+          </w:p>
+          <w:p>
+            <w:pPr>
+              <w:pStyle w:val="Content"/>
+            </w:pPr>
+            <w:r>
+              <w:t xml:space="preserve">        </w:t>
+            </w:r>
+            <w:proofErr w:type="spellStart"/>
+            <w:r>
+              <w:t>this_doc</w:t>
+            </w:r>
+            <w:proofErr w:type="spellEnd"/>
+            <w:r>
+              <w:t>=''</w:t>
+            </w:r>
+          </w:p>
+          <w:p>
+            <w:pPr>
+              <w:pStyle w:val="Content"/>
+            </w:pPr>
+            <w:r>
+              <w:t xml:space="preserve">        </w:t>
+            </w:r>
             <w:r>
               <w:rPr>
                 <w:b/>
@@ -3080,7 +3724,15 @@
               <w:t>for</w:t>
             </w:r>
             <w:r>
-              <w:t xml:space="preserve"> i </w:t>
+              <w:t xml:space="preserve"> </w:t>
+            </w:r>
+            <w:proofErr w:type="spellStart"/>
+            <w:r>
+              <w:t>i</w:t>
+            </w:r>
+            <w:proofErr w:type="spellEnd"/>
+            <w:r>
+              <w:t xml:space="preserve"> </w:t>
             </w:r>
             <w:r>
               <w:rPr>
@@ -3090,47 +3742,142 @@
               <w:t>in</w:t>
             </w:r>
             <w:r>
-              <w:t xml:space="preserve"> range(n_pages):</w:t>
-            </w:r>
-          </w:p>
-          <w:p>
-            <w:pPr>
-              <w:pStyle w:val="Content"/>
-            </w:pPr>
-            <w:r>
-              <w:t xml:space="preserve">            pageObj=pdfReader.getPage(i)</w:t>
-            </w:r>
-          </w:p>
-          <w:p>
-            <w:pPr>
-              <w:pStyle w:val="Content"/>
-            </w:pPr>
-            <w:r>
-              <w:t xml:space="preserve">            this_text=pageObj.extractText()</w:t>
-            </w:r>
-          </w:p>
-          <w:p>
-            <w:pPr>
-              <w:pStyle w:val="Content"/>
-            </w:pPr>
-            <w:r>
-              <w:t xml:space="preserve">            this_doc+=this_text</w:t>
-            </w:r>
-          </w:p>
-          <w:p>
-            <w:pPr>
-              <w:pStyle w:val="Content"/>
-            </w:pPr>
-            <w:r>
-              <w:t xml:space="preserve">        df.loc[this_loc]=file,this_doc</w:t>
-            </w:r>
-          </w:p>
-          <w:p>
-            <w:pPr>
-              <w:pStyle w:val="Content"/>
-            </w:pPr>
-            <w:r>
-              <w:t xml:space="preserve">        this_loc=this_loc+1</w:t>
+              <w:t xml:space="preserve"> range(</w:t>
+            </w:r>
+            <w:proofErr w:type="spellStart"/>
+            <w:r>
+              <w:t>n_pages</w:t>
+            </w:r>
+            <w:proofErr w:type="spellEnd"/>
+            <w:r>
+              <w:t>):</w:t>
+            </w:r>
+          </w:p>
+          <w:p>
+            <w:pPr>
+              <w:pStyle w:val="Content"/>
+            </w:pPr>
+            <w:r>
+              <w:t xml:space="preserve">            </w:t>
+            </w:r>
+            <w:proofErr w:type="spellStart"/>
+            <w:r>
+              <w:t>pageObj</w:t>
+            </w:r>
+            <w:proofErr w:type="spellEnd"/>
+            <w:r>
+              <w:t>=</w:t>
+            </w:r>
+            <w:proofErr w:type="spellStart"/>
+            <w:r>
+              <w:t>pdfReader.getPage</w:t>
+            </w:r>
+            <w:proofErr w:type="spellEnd"/>
+            <w:r>
+              <w:t>(</w:t>
+            </w:r>
+            <w:proofErr w:type="spellStart"/>
+            <w:r>
+              <w:t>i</w:t>
+            </w:r>
+            <w:proofErr w:type="spellEnd"/>
+            <w:r>
+              <w:t>)</w:t>
+            </w:r>
+          </w:p>
+          <w:p>
+            <w:pPr>
+              <w:pStyle w:val="Content"/>
+            </w:pPr>
+            <w:r>
+              <w:t xml:space="preserve">            </w:t>
+            </w:r>
+            <w:proofErr w:type="spellStart"/>
+            <w:r>
+              <w:t>this_text</w:t>
+            </w:r>
+            <w:proofErr w:type="spellEnd"/>
+            <w:r>
+              <w:t>=</w:t>
+            </w:r>
+            <w:proofErr w:type="spellStart"/>
+            <w:r>
+              <w:t>pageObj.extractText</w:t>
+            </w:r>
+            <w:proofErr w:type="spellEnd"/>
+            <w:r>
+              <w:t>()</w:t>
+            </w:r>
+          </w:p>
+          <w:p>
+            <w:pPr>
+              <w:pStyle w:val="Content"/>
+            </w:pPr>
+            <w:r>
+              <w:t xml:space="preserve">            </w:t>
+            </w:r>
+            <w:proofErr w:type="spellStart"/>
+            <w:r>
+              <w:t>this_doc</w:t>
+            </w:r>
+            <w:proofErr w:type="spellEnd"/>
+            <w:r>
+              <w:t>+=</w:t>
+            </w:r>
+            <w:proofErr w:type="spellStart"/>
+            <w:r>
+              <w:t>this_text</w:t>
+            </w:r>
+            <w:proofErr w:type="spellEnd"/>
+          </w:p>
+          <w:p>
+            <w:pPr>
+              <w:pStyle w:val="Content"/>
+            </w:pPr>
+            <w:r>
+              <w:t xml:space="preserve">        </w:t>
+            </w:r>
+            <w:proofErr w:type="spellStart"/>
+            <w:r>
+              <w:t>df.loc</w:t>
+            </w:r>
+            <w:proofErr w:type="spellEnd"/>
+            <w:r>
+              <w:t>[</w:t>
+            </w:r>
+            <w:proofErr w:type="spellStart"/>
+            <w:r>
+              <w:t>this_</w:t>
+            </w:r>
+            <w:proofErr w:type="gramStart"/>
+            <w:r>
+              <w:t>loc</w:t>
+            </w:r>
+            <w:proofErr w:type="spellEnd"/>
+            <w:r>
+              <w:t>]=</w:t>
+            </w:r>
+            <w:proofErr w:type="spellStart"/>
+            <w:proofErr w:type="gramEnd"/>
+            <w:r>
+              <w:t>file,this_doc</w:t>
+            </w:r>
+            <w:proofErr w:type="spellEnd"/>
+          </w:p>
+          <w:p>
+            <w:pPr>
+              <w:pStyle w:val="Content"/>
+            </w:pPr>
+            <w:r>
+              <w:t xml:space="preserve">        </w:t>
+            </w:r>
+            <w:proofErr w:type="spellStart"/>
+            <w:r>
+              <w:t>this_loc</w:t>
+            </w:r>
+            <w:proofErr w:type="spellEnd"/>
+            <w:r>
+              <w:t>=this_loc+1</w:t>
             </w:r>
           </w:p>
           <w:p>
@@ -3164,7 +3911,15 @@
               <w:pStyle w:val="Content"/>
             </w:pPr>
             <w:r>
-              <w:t>df=extractPdfFiles(files)</w:t>
+              <w:t>df=</w:t>
+            </w:r>
+            <w:proofErr w:type="spellStart"/>
+            <w:r>
+              <w:t>extractPdfFiles</w:t>
+            </w:r>
+            <w:proofErr w:type="spellEnd"/>
+            <w:r>
+              <w:t>(files)</w:t>
             </w:r>
           </w:p>
           <w:p>
@@ -3179,16 +3934,28 @@
             <w:pPr>
               <w:pStyle w:val="Content"/>
             </w:pPr>
-            <w:r>
-              <w:t>df.head()</w:t>
-            </w:r>
-          </w:p>
-          <w:p>
-            <w:pPr>
-              <w:pStyle w:val="Content"/>
-            </w:pPr>
-            <w:r>
-              <w:t>Out[7]:</w:t>
+            <w:proofErr w:type="spellStart"/>
+            <w:proofErr w:type="gramStart"/>
+            <w:r>
+              <w:t>df.head</w:t>
+            </w:r>
+            <w:proofErr w:type="spellEnd"/>
+            <w:proofErr w:type="gramEnd"/>
+            <w:r>
+              <w:t>()</w:t>
+            </w:r>
+          </w:p>
+          <w:p>
+            <w:pPr>
+              <w:pStyle w:val="Content"/>
+            </w:pPr>
+            <w:proofErr w:type="gramStart"/>
+            <w:r>
+              <w:t>Out[</w:t>
+            </w:r>
+            <w:proofErr w:type="gramEnd"/>
+            <w:r>
+              <w:t>7]:</w:t>
             </w:r>
           </w:p>
           <w:p>
@@ -3215,7 +3982,7 @@
                           <pic:cNvPicPr/>
                         </pic:nvPicPr>
                         <pic:blipFill>
-                          <a:blip r:embed="rId18"/>
+                          <a:blip r:embed="rId21"/>
                           <a:stretch>
                             <a:fillRect/>
                           </a:stretch>
@@ -3254,7 +4021,15 @@
               <w:pStyle w:val="Content"/>
             </w:pPr>
             <w:r>
-              <w:t>es=Elasticsearch()</w:t>
+              <w:t>es=</w:t>
+            </w:r>
+            <w:proofErr w:type="gramStart"/>
+            <w:r>
+              <w:t>Elasticsearch(</w:t>
+            </w:r>
+            <w:proofErr w:type="gramEnd"/>
+            <w:r>
+              <w:t>)</w:t>
             </w:r>
           </w:p>
           <w:p>
@@ -3269,9 +4044,21 @@
             <w:pPr>
               <w:pStyle w:val="Content"/>
             </w:pPr>
-            <w:r>
-              <w:t>col_names=df.columns</w:t>
-            </w:r>
+            <w:proofErr w:type="spellStart"/>
+            <w:r>
+              <w:t>col_names</w:t>
+            </w:r>
+            <w:proofErr w:type="spellEnd"/>
+            <w:r>
+              <w:t>=</w:t>
+            </w:r>
+            <w:proofErr w:type="spellStart"/>
+            <w:proofErr w:type="gramStart"/>
+            <w:r>
+              <w:t>df.columns</w:t>
+            </w:r>
+            <w:proofErr w:type="spellEnd"/>
+            <w:proofErr w:type="gramEnd"/>
           </w:p>
           <w:p>
             <w:pPr>
@@ -3285,7 +4072,15 @@
               <w:t>for</w:t>
             </w:r>
             <w:r>
-              <w:t xml:space="preserve"> row_number </w:t>
+              <w:t xml:space="preserve"> </w:t>
+            </w:r>
+            <w:proofErr w:type="spellStart"/>
+            <w:r>
+              <w:t>row_number</w:t>
+            </w:r>
+            <w:proofErr w:type="spellEnd"/>
+            <w:r>
+              <w:t xml:space="preserve"> </w:t>
             </w:r>
             <w:r>
               <w:rPr>
@@ -3295,15 +4090,59 @@
               <w:t>in</w:t>
             </w:r>
             <w:r>
-              <w:t xml:space="preserve"> range(df.shape[0]):</w:t>
-            </w:r>
-          </w:p>
-          <w:p>
-            <w:pPr>
-              <w:pStyle w:val="Content"/>
-            </w:pPr>
-            <w:r>
-              <w:t xml:space="preserve">    body=dict([(name,str(df.iloc[row_number][name])) </w:t>
+              <w:t xml:space="preserve"> range(</w:t>
+            </w:r>
+            <w:proofErr w:type="spellStart"/>
+            <w:proofErr w:type="gramStart"/>
+            <w:r>
+              <w:t>df.shape</w:t>
+            </w:r>
+            <w:proofErr w:type="spellEnd"/>
+            <w:proofErr w:type="gramEnd"/>
+            <w:r>
+              <w:t>[0]):</w:t>
+            </w:r>
+          </w:p>
+          <w:p>
+            <w:pPr>
+              <w:pStyle w:val="Content"/>
+            </w:pPr>
+            <w:r>
+              <w:t xml:space="preserve">    body=</w:t>
+            </w:r>
+            <w:proofErr w:type="spellStart"/>
+            <w:r>
+              <w:t>dict</w:t>
+            </w:r>
+            <w:proofErr w:type="spellEnd"/>
+            <w:r>
+              <w:t>([(</w:t>
+            </w:r>
+            <w:proofErr w:type="spellStart"/>
+            <w:proofErr w:type="gramStart"/>
+            <w:r>
+              <w:t>name,str</w:t>
+            </w:r>
+            <w:proofErr w:type="spellEnd"/>
+            <w:proofErr w:type="gramEnd"/>
+            <w:r>
+              <w:t>(</w:t>
+            </w:r>
+            <w:proofErr w:type="spellStart"/>
+            <w:r>
+              <w:t>df.iloc</w:t>
+            </w:r>
+            <w:proofErr w:type="spellEnd"/>
+            <w:r>
+              <w:t>[</w:t>
+            </w:r>
+            <w:proofErr w:type="spellStart"/>
+            <w:r>
+              <w:t>row_number</w:t>
+            </w:r>
+            <w:proofErr w:type="spellEnd"/>
+            <w:r>
+              <w:t xml:space="preserve">][name])) </w:t>
             </w:r>
             <w:r>
               <w:rPr>
@@ -3323,15 +4162,49 @@
               <w:t>in</w:t>
             </w:r>
             <w:r>
-              <w:t xml:space="preserve"> col_names])</w:t>
-            </w:r>
-          </w:p>
-          <w:p>
-            <w:pPr>
-              <w:pStyle w:val="Content"/>
-            </w:pPr>
-            <w:r>
-              <w:t xml:space="preserve">    es.index(index='catalogs',doc_type='doc',body=body)</w:t>
+              <w:t xml:space="preserve"> </w:t>
+            </w:r>
+            <w:proofErr w:type="spellStart"/>
+            <w:r>
+              <w:t>col_names</w:t>
+            </w:r>
+            <w:proofErr w:type="spellEnd"/>
+            <w:r>
+              <w:t>])</w:t>
+            </w:r>
+          </w:p>
+          <w:p>
+            <w:pPr>
+              <w:pStyle w:val="Content"/>
+            </w:pPr>
+            <w:r>
+              <w:t xml:space="preserve">    </w:t>
+            </w:r>
+            <w:proofErr w:type="spellStart"/>
+            <w:proofErr w:type="gramStart"/>
+            <w:r>
+              <w:t>es.index</w:t>
+            </w:r>
+            <w:proofErr w:type="spellEnd"/>
+            <w:proofErr w:type="gramEnd"/>
+            <w:r>
+              <w:t>(index='catalogs',</w:t>
+            </w:r>
+            <w:proofErr w:type="spellStart"/>
+            <w:r>
+              <w:t>doc_type</w:t>
+            </w:r>
+            <w:proofErr w:type="spellEnd"/>
+            <w:r>
+              <w:t>='</w:t>
+            </w:r>
+            <w:proofErr w:type="spellStart"/>
+            <w:r>
+              <w:t>doc',body</w:t>
+            </w:r>
+            <w:proofErr w:type="spellEnd"/>
+            <w:r>
+              <w:t>=body)</w:t>
             </w:r>
           </w:p>
           <w:p>
@@ -3347,36 +4220,95 @@
             <w:pPr>
               <w:pStyle w:val="Content"/>
             </w:pPr>
-            <w:r>
-              <w:t>search_results=es.search(index='catalogs',doc_type='doc',</w:t>
-            </w:r>
-          </w:p>
-          <w:p>
-            <w:pPr>
-              <w:pStyle w:val="Content"/>
-            </w:pPr>
-            <w:r>
-              <w:t xml:space="preserve">                        body={"_source":"name",</w:t>
-            </w:r>
-          </w:p>
-          <w:p>
-            <w:pPr>
-              <w:pStyle w:val="Content"/>
-            </w:pPr>
-            <w:r>
-              <w:t xml:space="preserve">                             "query":{</w:t>
-            </w:r>
-          </w:p>
-          <w:p>
-            <w:pPr>
-              <w:pStyle w:val="Content"/>
-            </w:pPr>
-            <w:r>
-              <w:t xml:space="preserve">                                 "match_phrase":{"content":"</w:t>
-            </w:r>
+            <w:proofErr w:type="spellStart"/>
+            <w:r>
+              <w:t>search_results</w:t>
+            </w:r>
+            <w:proofErr w:type="spellEnd"/>
+            <w:r>
+              <w:t>=</w:t>
+            </w:r>
+            <w:proofErr w:type="spellStart"/>
+            <w:proofErr w:type="gramStart"/>
+            <w:r>
+              <w:t>es.search</w:t>
+            </w:r>
+            <w:proofErr w:type="spellEnd"/>
+            <w:proofErr w:type="gramEnd"/>
+            <w:r>
+              <w:t>(index='catalogs',</w:t>
+            </w:r>
+            <w:proofErr w:type="spellStart"/>
+            <w:r>
+              <w:t>doc_type</w:t>
+            </w:r>
+            <w:proofErr w:type="spellEnd"/>
+            <w:r>
+              <w:t>='doc',</w:t>
+            </w:r>
+          </w:p>
+          <w:p>
+            <w:pPr>
+              <w:pStyle w:val="Content"/>
+            </w:pPr>
+            <w:r>
+              <w:t xml:space="preserve">                        body</w:t>
+            </w:r>
+            <w:proofErr w:type="gramStart"/>
+            <w:r>
+              <w:t>={</w:t>
+            </w:r>
+            <w:proofErr w:type="gramEnd"/>
+            <w:r>
+              <w:t>"_</w:t>
+            </w:r>
+            <w:proofErr w:type="spellStart"/>
+            <w:r>
+              <w:t>source":"name</w:t>
+            </w:r>
+            <w:proofErr w:type="spellEnd"/>
+            <w:r>
+              <w:t>",</w:t>
+            </w:r>
+          </w:p>
+          <w:p>
+            <w:pPr>
+              <w:pStyle w:val="Content"/>
+            </w:pPr>
+            <w:r>
+              <w:t xml:space="preserve">                             "query</w:t>
+            </w:r>
+            <w:proofErr w:type="gramStart"/>
+            <w:r>
+              <w:t>":{</w:t>
+            </w:r>
+            <w:proofErr w:type="gramEnd"/>
+          </w:p>
+          <w:p>
+            <w:pPr>
+              <w:pStyle w:val="Content"/>
+            </w:pPr>
+            <w:r>
+              <w:t xml:space="preserve">                                 "</w:t>
+            </w:r>
+            <w:proofErr w:type="spellStart"/>
+            <w:r>
+              <w:t>match_phrase</w:t>
+            </w:r>
+            <w:proofErr w:type="spellEnd"/>
+            <w:proofErr w:type="gramStart"/>
+            <w:r>
+              <w:t>":{</w:t>
+            </w:r>
+            <w:proofErr w:type="gramEnd"/>
+            <w:r>
+              <w:t>"content":"</w:t>
+            </w:r>
+            <w:proofErr w:type="spellStart"/>
             <w:r>
               <w:t>掲載内容</w:t>
             </w:r>
+            <w:proofErr w:type="spellEnd"/>
             <w:r>
               <w:t>"},</w:t>
             </w:r>
@@ -3409,16 +4341,23 @@
             <w:pPr>
               <w:pStyle w:val="Content"/>
             </w:pPr>
+            <w:proofErr w:type="spellStart"/>
             <w:r>
               <w:t>search_results</w:t>
             </w:r>
-          </w:p>
-          <w:p>
-            <w:pPr>
-              <w:pStyle w:val="Content"/>
-            </w:pPr>
-            <w:r>
-              <w:t>Out[33]:</w:t>
+            <w:proofErr w:type="spellEnd"/>
+          </w:p>
+          <w:p>
+            <w:pPr>
+              <w:pStyle w:val="Content"/>
+            </w:pPr>
+            <w:proofErr w:type="gramStart"/>
+            <w:r>
+              <w:t>Out[</w:t>
+            </w:r>
+            <w:proofErr w:type="gramEnd"/>
+            <w:r>
+              <w:t>33]:</w:t>
             </w:r>
           </w:p>
           <w:p>
@@ -3434,7 +4373,15 @@
               <w:pStyle w:val="Content"/>
             </w:pPr>
             <w:r>
-              <w:t xml:space="preserve"> 'timed_out': False,</w:t>
+              <w:t xml:space="preserve"> '</w:t>
+            </w:r>
+            <w:proofErr w:type="spellStart"/>
+            <w:r>
+              <w:t>timed_out</w:t>
+            </w:r>
+            <w:proofErr w:type="spellEnd"/>
+            <w:r>
+              <w:t>': False,</w:t>
             </w:r>
           </w:p>
           <w:p>
@@ -3458,7 +4405,15 @@
               <w:pStyle w:val="Content"/>
             </w:pPr>
             <w:r>
-              <w:t xml:space="preserve">  'max_score': 1.8330884,</w:t>
+              <w:t xml:space="preserve">  '</w:t>
+            </w:r>
+            <w:proofErr w:type="spellStart"/>
+            <w:r>
+              <w:t>max_score</w:t>
+            </w:r>
+            <w:proofErr w:type="spellEnd"/>
+            <w:r>
+              <w:t>': 1.8330884,</w:t>
             </w:r>
           </w:p>
           <w:p>
@@ -3513,16 +4468,34 @@
             <w:pPr>
               <w:pStyle w:val="Content"/>
             </w:pPr>
-            <w:r>
-              <w:t>search_results['hits']['total']</w:t>
-            </w:r>
-          </w:p>
-          <w:p>
-            <w:pPr>
-              <w:pStyle w:val="Content"/>
-            </w:pPr>
-            <w:r>
-              <w:t>Out[34]:</w:t>
+            <w:proofErr w:type="spellStart"/>
+            <w:r>
+              <w:t>search_results</w:t>
+            </w:r>
+            <w:proofErr w:type="spellEnd"/>
+            <w:r>
+              <w:t>['hits</w:t>
+            </w:r>
+            <w:proofErr w:type="gramStart"/>
+            <w:r>
+              <w:t>'][</w:t>
+            </w:r>
+            <w:proofErr w:type="gramEnd"/>
+            <w:r>
+              <w:t>'total']</w:t>
+            </w:r>
+          </w:p>
+          <w:p>
+            <w:pPr>
+              <w:pStyle w:val="Content"/>
+            </w:pPr>
+            <w:proofErr w:type="gramStart"/>
+            <w:r>
+              <w:t>Out[</w:t>
+            </w:r>
+            <w:proofErr w:type="gramEnd"/>
+            <w:r>
+              <w:t>34]:</w:t>
             </w:r>
           </w:p>
           <w:p>
@@ -3569,7 +4542,7 @@
                 <w:u w:val="single"/>
               </w:rPr>
             </w:pPr>
-            <w:hyperlink r:id="rId19" w:history="1">
+            <w:hyperlink r:id="rId22" w:history="1">
               <w:r>
                 <w:rPr>
                   <w:rStyle w:val="Hyperlink"/>
@@ -3589,7 +4562,7 @@
                 <w:u w:val="single"/>
               </w:rPr>
             </w:pPr>
-            <w:hyperlink r:id="rId20" w:history="1">
+            <w:hyperlink r:id="rId23" w:history="1">
               <w:r>
                 <w:rPr>
                   <w:rStyle w:val="Hyperlink"/>
@@ -3609,7 +4582,7 @@
                 <w:u w:val="single"/>
               </w:rPr>
             </w:pPr>
-            <w:hyperlink r:id="rId21" w:history="1">
+            <w:hyperlink r:id="rId24" w:history="1">
               <w:r>
                 <w:rPr>
                   <w:rStyle w:val="Hyperlink"/>
@@ -3629,7 +4602,7 @@
                 <w:u w:val="single"/>
               </w:rPr>
             </w:pPr>
-            <w:hyperlink r:id="rId22" w:history="1">
+            <w:hyperlink r:id="rId25" w:history="1">
               <w:r>
                 <w:rPr>
                   <w:rStyle w:val="Hyperlink"/>
@@ -3649,7 +4622,7 @@
                 <w:u w:val="single"/>
               </w:rPr>
             </w:pPr>
-            <w:hyperlink r:id="rId23" w:history="1">
+            <w:hyperlink r:id="rId26" w:history="1">
               <w:r>
                 <w:rPr>
                   <w:rStyle w:val="Hyperlink"/>
@@ -3669,7 +4642,7 @@
                 <w:u w:val="single"/>
               </w:rPr>
             </w:pPr>
-            <w:hyperlink r:id="rId24" w:history="1">
+            <w:hyperlink r:id="rId27" w:history="1">
               <w:r>
                 <w:rPr>
                   <w:rStyle w:val="Hyperlink"/>
@@ -3701,8 +4674,8 @@
       </w:pPr>
     </w:p>
     <w:sectPr>
-      <w:headerReference w:type="default" r:id="rId25"/>
-      <w:footerReference w:type="default" r:id="rId26"/>
+      <w:headerReference w:type="default" r:id="rId28"/>
+      <w:footerReference w:type="default" r:id="rId29"/>
       <w:pgSz w:w="12240" w:h="15840"/>
       <w:pgMar w:top="720" w:right="720" w:bottom="720" w:left="720" w:header="0" w:footer="288" w:gutter="0"/>
       <w:pgNumType w:start="1"/>
@@ -3713,8 +4686,330 @@
 </w:document>
 </file>
 
+<file path=word/comments.xml><?xml version="1.0" encoding="utf-8"?>
+<w:comments xmlns:wpc="http://schemas.microsoft.com/office/word/2010/wordprocessingCanvas" xmlns:cx="http://schemas.microsoft.com/office/drawing/2014/chartex" xmlns:cx1="http://schemas.microsoft.com/office/drawing/2015/9/8/chartex" xmlns:cx2="http://schemas.microsoft.com/office/drawing/2015/10/21/chartex" xmlns:cx3="http://schemas.microsoft.com/office/drawing/2016/5/9/chartex" xmlns:cx4="http://schemas.microsoft.com/office/drawing/2016/5/10/chartex" xmlns:cx5="http://schemas.microsoft.com/office/drawing/2016/5/11/chartex" xmlns:cx6="http://schemas.microsoft.com/office/drawing/2016/5/12/chartex" xmlns:cx7="http://schemas.microsoft.com/office/drawing/2016/5/13/chartex" xmlns:cx8="http://schemas.microsoft.com/office/drawing/2016/5/14/chartex" xmlns:mc="http://schemas.openxmlformats.org/markup-compatibility/2006" xmlns:aink="http://schemas.microsoft.com/office/drawing/2016/ink" xmlns:am3d="http://schemas.microsoft.com/office/drawing/2017/model3d" xmlns:o="urn:schemas-microsoft-com:office:office" xmlns:r="http://schemas.openxmlformats.org/officeDocument/2006/relationships" xmlns:m="http://schemas.openxmlformats.org/officeDocument/2006/math" xmlns:v="urn:schemas-microsoft-com:vml" xmlns:wp14="http://schemas.microsoft.com/office/word/2010/wordprocessingDrawing" xmlns:wp="http://schemas.openxmlformats.org/drawingml/2006/wordprocessingDrawing" xmlns:w10="urn:schemas-microsoft-com:office:word" xmlns:w="http://schemas.openxmlformats.org/wordprocessingml/2006/main" xmlns:w14="http://schemas.microsoft.com/office/word/2010/wordml" xmlns:w15="http://schemas.microsoft.com/office/word/2012/wordml" xmlns:w16cid="http://schemas.microsoft.com/office/word/2016/wordml/cid" xmlns:w16se="http://schemas.microsoft.com/office/word/2015/wordml/symex" xmlns:wpg="http://schemas.microsoft.com/office/word/2010/wordprocessingGroup" xmlns:wpi="http://schemas.microsoft.com/office/word/2010/wordprocessingInk" xmlns:wne="http://schemas.microsoft.com/office/word/2006/wordml" xmlns:wps="http://schemas.microsoft.com/office/word/2010/wordprocessingShape" mc:Ignorable="w14 w15 w16se w16cid wp14">
+  <w:comment w:id="1" w:author="Rajesh Nath" w:date="2019-03-26T00:20:00Z" w:initials="RN">
+    <w:p>
+      <w:pPr>
+        <w:pStyle w:val="CommentText"/>
+      </w:pPr>
+      <w:r>
+        <w:rPr>
+          <w:rStyle w:val="CommentReference"/>
+        </w:rPr>
+        <w:annotationRef/>
+      </w:r>
+      <w:bookmarkStart w:id="2" w:name="_Hlk4452140"/>
+      <w:r>
+        <w:t xml:space="preserve">This sentence is unclear, please </w:t>
+      </w:r>
+      <w:r>
+        <w:t>clarify the meaning of this sentence.</w:t>
+      </w:r>
+      <w:bookmarkEnd w:id="2"/>
+    </w:p>
+  </w:comment>
+  <w:comment w:id="3" w:author="Rajesh Nath" w:date="2019-03-26T00:33:00Z" w:initials="RN">
+    <w:p>
+      <w:pPr>
+        <w:pStyle w:val="CommentText"/>
+      </w:pPr>
+      <w:r>
+        <w:rPr>
+          <w:rStyle w:val="CommentReference"/>
+        </w:rPr>
+        <w:annotationRef/>
+      </w:r>
+      <w:r>
+        <w:t>This complete section “About Elastic Search” must be moved later into the document. Also, please try to make some sub-topics as the paragraph looks too heavy and hampers readability.</w:t>
+      </w:r>
+    </w:p>
+  </w:comment>
+  <w:comment w:id="4" w:author="Rajesh Nath" w:date="2019-03-26T00:26:00Z" w:initials="RN">
+    <w:p>
+      <w:pPr>
+        <w:pStyle w:val="CommentText"/>
+      </w:pPr>
+      <w:r>
+        <w:rPr>
+          <w:rStyle w:val="CommentReference"/>
+        </w:rPr>
+        <w:annotationRef/>
+      </w:r>
+      <w:r>
+        <w:t xml:space="preserve">This section should come before the “About </w:t>
+      </w:r>
+      <w:proofErr w:type="spellStart"/>
+      <w:r>
+        <w:t>ElasticSearch</w:t>
+      </w:r>
+      <w:proofErr w:type="spellEnd"/>
+      <w:r>
+        <w:t>” section.</w:t>
+      </w:r>
+    </w:p>
+    <w:p>
+      <w:pPr>
+        <w:pStyle w:val="CommentText"/>
+      </w:pPr>
+    </w:p>
+    <w:p>
+      <w:pPr>
+        <w:pStyle w:val="CommentText"/>
+      </w:pPr>
+      <w:r>
+        <w:t>Also, you should break all this text under meaningful heading such as “Goal” of the Solution/Product, its “Problem Statement” and its “Solution Approach”.</w:t>
+      </w:r>
+    </w:p>
+    <w:p>
+      <w:pPr>
+        <w:pStyle w:val="CommentText"/>
+      </w:pPr>
+    </w:p>
+    <w:p>
+      <w:pPr>
+        <w:pStyle w:val="CommentText"/>
+      </w:pPr>
+      <w:r>
+        <w:t>Then you should define what is the “Goal” of your individual project (</w:t>
+      </w:r>
+      <w:proofErr w:type="spellStart"/>
+      <w:r>
+        <w:t>spock</w:t>
+      </w:r>
+      <w:proofErr w:type="spellEnd"/>
+      <w:r>
+        <w:t>), the “Problem Statement” and the “Solution Approach”.</w:t>
+      </w:r>
+    </w:p>
+    <w:p>
+      <w:pPr>
+        <w:pStyle w:val="CommentText"/>
+      </w:pPr>
+    </w:p>
+    <w:p>
+      <w:pPr>
+        <w:pStyle w:val="CommentText"/>
+      </w:pPr>
+      <w:r>
+        <w:t>Structuring your text in above mentioned sub-headings will improve readability of your whitepaper.</w:t>
+      </w:r>
+    </w:p>
+  </w:comment>
+  <w:comment w:id="5" w:author="Rajesh Nath" w:date="2019-03-26T00:32:00Z" w:initials="RN">
+    <w:p>
+      <w:pPr>
+        <w:pStyle w:val="CommentText"/>
+      </w:pPr>
+      <w:r>
+        <w:rPr>
+          <w:rStyle w:val="CommentReference"/>
+        </w:rPr>
+        <w:annotationRef/>
+      </w:r>
+      <w:r>
+        <w:t>Please quantify your statement from factual data that how much is RDBMS slow in compared to NoSQL DB.</w:t>
+      </w:r>
+    </w:p>
+  </w:comment>
+  <w:comment w:id="6" w:author="Rajesh Nath" w:date="2019-03-26T00:48:00Z" w:initials="RN">
+    <w:p>
+      <w:pPr>
+        <w:pStyle w:val="CommentText"/>
+      </w:pPr>
+      <w:r>
+        <w:rPr>
+          <w:rStyle w:val="CommentReference"/>
+        </w:rPr>
+        <w:annotationRef/>
+      </w:r>
+      <w:r>
+        <w:t xml:space="preserve">If you think logically, RDBMS don’t have any document storage and search capabilities. Therefore, it is meaningless to compare between RDBMS and </w:t>
+      </w:r>
+      <w:proofErr w:type="spellStart"/>
+      <w:r>
+        <w:t>ElasticSearch</w:t>
+      </w:r>
+      <w:proofErr w:type="spellEnd"/>
+      <w:r>
+        <w:t>. Instead, they both address different requirements altogether. So please modify your text accordingly.</w:t>
+      </w:r>
+    </w:p>
+  </w:comment>
+  <w:comment w:id="7" w:author="Rajesh Nath" w:date="2019-03-26T00:50:00Z" w:initials="RN">
+    <w:p>
+      <w:pPr>
+        <w:pStyle w:val="CommentText"/>
+      </w:pPr>
+      <w:r>
+        <w:rPr>
+          <w:rStyle w:val="CommentReference"/>
+        </w:rPr>
+        <w:annotationRef/>
+      </w:r>
+      <w:r>
+        <w:t xml:space="preserve">Can you please try to write down the Platforms and Technologies in a tabular format? This section is meant to have concrete names, versions, purpose used </w:t>
+      </w:r>
+      <w:proofErr w:type="spellStart"/>
+      <w:r>
+        <w:t>etc</w:t>
+      </w:r>
+      <w:proofErr w:type="spellEnd"/>
+      <w:r>
+        <w:t xml:space="preserve"> and should not be very descriptive.</w:t>
+      </w:r>
+    </w:p>
+  </w:comment>
+  <w:comment w:id="8" w:author="Rajesh Nath" w:date="2019-03-26T00:52:00Z" w:initials="RN">
+    <w:p>
+      <w:pPr>
+        <w:pStyle w:val="CommentText"/>
+      </w:pPr>
+      <w:r>
+        <w:rPr>
+          <w:rStyle w:val="CommentReference"/>
+        </w:rPr>
+        <w:annotationRef/>
+      </w:r>
+      <w:r>
+        <w:t>This is the most important part of the whitepaper. Please elaborate with following items:</w:t>
+      </w:r>
+      <w:r>
+        <w:br/>
+      </w:r>
+    </w:p>
+    <w:p>
+      <w:pPr>
+        <w:pStyle w:val="CommentText"/>
+        <w:numPr>
+          <w:ilvl w:val="0"/>
+          <w:numId w:val="11"/>
+        </w:numPr>
+      </w:pPr>
+      <w:r>
+        <w:t xml:space="preserve"> What was the type, kind of files, what was the type of contents inside the </w:t>
+      </w:r>
+      <w:proofErr w:type="gramStart"/>
+      <w:r>
+        <w:t>file.</w:t>
+      </w:r>
+      <w:proofErr w:type="gramEnd"/>
+    </w:p>
+    <w:p>
+      <w:pPr>
+        <w:pStyle w:val="CommentText"/>
+        <w:numPr>
+          <w:ilvl w:val="0"/>
+          <w:numId w:val="11"/>
+        </w:numPr>
+      </w:pPr>
+      <w:r>
+        <w:t xml:space="preserve"> How many files were indexed and how much time duration does it take to index one file and in total all files?</w:t>
+      </w:r>
+    </w:p>
+    <w:p>
+      <w:pPr>
+        <w:pStyle w:val="CommentText"/>
+        <w:numPr>
+          <w:ilvl w:val="0"/>
+          <w:numId w:val="11"/>
+        </w:numPr>
+      </w:pPr>
+      <w:r>
+        <w:t xml:space="preserve"> How did you verify the files were correctly </w:t>
+      </w:r>
+      <w:proofErr w:type="gramStart"/>
+      <w:r>
+        <w:t>indexed.</w:t>
+      </w:r>
+      <w:proofErr w:type="gramEnd"/>
+      <w:r>
+        <w:t xml:space="preserve"> </w:t>
+      </w:r>
+    </w:p>
+    <w:p>
+      <w:pPr>
+        <w:pStyle w:val="CommentText"/>
+        <w:numPr>
+          <w:ilvl w:val="0"/>
+          <w:numId w:val="11"/>
+        </w:numPr>
+      </w:pPr>
+      <w:r>
+        <w:t xml:space="preserve"> Were there any challenges faced or observations made during this implementation?</w:t>
+      </w:r>
+    </w:p>
+  </w:comment>
+  <w:comment w:id="9" w:author="Rajesh Nath" w:date="2019-03-26T00:56:00Z" w:initials="RN">
+    <w:p>
+      <w:pPr>
+        <w:pStyle w:val="CommentText"/>
+      </w:pPr>
+      <w:r>
+        <w:rPr>
+          <w:rStyle w:val="CommentReference"/>
+        </w:rPr>
+        <w:annotationRef/>
+      </w:r>
+      <w:r>
+        <w:t>In the below section, please clearly mention which source code snippets are used to index the files and which snippets were used to verify that the files were indexed clearly by searching the files.</w:t>
+      </w:r>
+    </w:p>
+    <w:p>
+      <w:pPr>
+        <w:pStyle w:val="CommentText"/>
+      </w:pPr>
+    </w:p>
+    <w:p>
+      <w:pPr>
+        <w:pStyle w:val="CommentText"/>
+      </w:pPr>
+      <w:r>
+        <w:t xml:space="preserve">Please give a link to your source code repository on </w:t>
+      </w:r>
+      <w:proofErr w:type="spellStart"/>
+      <w:r>
+        <w:t>github</w:t>
+      </w:r>
+      <w:proofErr w:type="spellEnd"/>
+      <w:r>
+        <w:t xml:space="preserve"> where your source code is published.</w:t>
+      </w:r>
+      <w:bookmarkStart w:id="10" w:name="_GoBack"/>
+      <w:bookmarkEnd w:id="10"/>
+    </w:p>
+  </w:comment>
+</w:comments>
+</file>
+
+<file path=word/commentsExtended.xml><?xml version="1.0" encoding="utf-8"?>
+<w15:commentsEx xmlns:wpc="http://schemas.microsoft.com/office/word/2010/wordprocessingCanvas" xmlns:cx="http://schemas.microsoft.com/office/drawing/2014/chartex" xmlns:cx1="http://schemas.microsoft.com/office/drawing/2015/9/8/chartex" xmlns:cx2="http://schemas.microsoft.com/office/drawing/2015/10/21/chartex" xmlns:cx3="http://schemas.microsoft.com/office/drawing/2016/5/9/chartex" xmlns:cx4="http://schemas.microsoft.com/office/drawing/2016/5/10/chartex" xmlns:cx5="http://schemas.microsoft.com/office/drawing/2016/5/11/chartex" xmlns:cx6="http://schemas.microsoft.com/office/drawing/2016/5/12/chartex" xmlns:cx7="http://schemas.microsoft.com/office/drawing/2016/5/13/chartex" xmlns:cx8="http://schemas.microsoft.com/office/drawing/2016/5/14/chartex" xmlns:mc="http://schemas.openxmlformats.org/markup-compatibility/2006" xmlns:aink="http://schemas.microsoft.com/office/drawing/2016/ink" xmlns:am3d="http://schemas.microsoft.com/office/drawing/2017/model3d" xmlns:o="urn:schemas-microsoft-com:office:office" xmlns:r="http://schemas.openxmlformats.org/officeDocument/2006/relationships" xmlns:m="http://schemas.openxmlformats.org/officeDocument/2006/math" xmlns:v="urn:schemas-microsoft-com:vml" xmlns:wp14="http://schemas.microsoft.com/office/word/2010/wordprocessingDrawing" xmlns:wp="http://schemas.openxmlformats.org/drawingml/2006/wordprocessingDrawing" xmlns:w10="urn:schemas-microsoft-com:office:word" xmlns:w="http://schemas.openxmlformats.org/wordprocessingml/2006/main" xmlns:w14="http://schemas.microsoft.com/office/word/2010/wordml" xmlns:w15="http://schemas.microsoft.com/office/word/2012/wordml" xmlns:w16cid="http://schemas.microsoft.com/office/word/2016/wordml/cid" xmlns:w16se="http://schemas.microsoft.com/office/word/2015/wordml/symex" xmlns:wpg="http://schemas.microsoft.com/office/word/2010/wordprocessingGroup" xmlns:wpi="http://schemas.microsoft.com/office/word/2010/wordprocessingInk" xmlns:wne="http://schemas.microsoft.com/office/word/2006/wordml" xmlns:wps="http://schemas.microsoft.com/office/word/2010/wordprocessingShape" mc:Ignorable="w14 w15 w16se w16cid wp14">
+  <w15:commentEx w15:paraId="5FD839CA" w15:done="0"/>
+  <w15:commentEx w15:paraId="461F88AE" w15:done="0"/>
+  <w15:commentEx w15:paraId="1258F78B" w15:done="0"/>
+  <w15:commentEx w15:paraId="78036A1A" w15:done="0"/>
+  <w15:commentEx w15:paraId="0FB1B2B5" w15:done="0"/>
+  <w15:commentEx w15:paraId="7395933D" w15:done="0"/>
+  <w15:commentEx w15:paraId="6E128849" w15:done="0"/>
+  <w15:commentEx w15:paraId="473F3EE1" w15:done="0"/>
+</w15:commentsEx>
+</file>
+
+<file path=word/commentsIds.xml><?xml version="1.0" encoding="utf-8"?>
+<w16cid:commentsIds xmlns:wpc="http://schemas.microsoft.com/office/word/2010/wordprocessingCanvas" xmlns:cx="http://schemas.microsoft.com/office/drawing/2014/chartex" xmlns:cx1="http://schemas.microsoft.com/office/drawing/2015/9/8/chartex" xmlns:cx2="http://schemas.microsoft.com/office/drawing/2015/10/21/chartex" xmlns:cx3="http://schemas.microsoft.com/office/drawing/2016/5/9/chartex" xmlns:cx4="http://schemas.microsoft.com/office/drawing/2016/5/10/chartex" xmlns:cx5="http://schemas.microsoft.com/office/drawing/2016/5/11/chartex" xmlns:cx6="http://schemas.microsoft.com/office/drawing/2016/5/12/chartex" xmlns:cx7="http://schemas.microsoft.com/office/drawing/2016/5/13/chartex" xmlns:cx8="http://schemas.microsoft.com/office/drawing/2016/5/14/chartex" xmlns:mc="http://schemas.openxmlformats.org/markup-compatibility/2006" xmlns:aink="http://schemas.microsoft.com/office/drawing/2016/ink" xmlns:am3d="http://schemas.microsoft.com/office/drawing/2017/model3d" xmlns:o="urn:schemas-microsoft-com:office:office" xmlns:r="http://schemas.openxmlformats.org/officeDocument/2006/relationships" xmlns:m="http://schemas.openxmlformats.org/officeDocument/2006/math" xmlns:v="urn:schemas-microsoft-com:vml" xmlns:wp14="http://schemas.microsoft.com/office/word/2010/wordprocessingDrawing" xmlns:wp="http://schemas.openxmlformats.org/drawingml/2006/wordprocessingDrawing" xmlns:w10="urn:schemas-microsoft-com:office:word" xmlns:w="http://schemas.openxmlformats.org/wordprocessingml/2006/main" xmlns:w14="http://schemas.microsoft.com/office/word/2010/wordml" xmlns:w15="http://schemas.microsoft.com/office/word/2012/wordml" xmlns:w16cid="http://schemas.microsoft.com/office/word/2016/wordml/cid" xmlns:w16se="http://schemas.microsoft.com/office/word/2015/wordml/symex" xmlns:wpg="http://schemas.microsoft.com/office/word/2010/wordprocessingGroup" xmlns:wpi="http://schemas.microsoft.com/office/word/2010/wordprocessingInk" xmlns:wne="http://schemas.microsoft.com/office/word/2006/wordml" xmlns:wps="http://schemas.microsoft.com/office/word/2010/wordprocessingShape" mc:Ignorable="w14 w15 w16se w16cid wp14">
+  <w16cid:commentId w16cid:paraId="5FD839CA" w16cid:durableId="2043EEEA"/>
+  <w16cid:commentId w16cid:paraId="461F88AE" w16cid:durableId="2043F1CC"/>
+  <w16cid:commentId w16cid:paraId="1258F78B" w16cid:durableId="2043F022"/>
+  <w16cid:commentId w16cid:paraId="78036A1A" w16cid:durableId="2043F1A0"/>
+  <w16cid:commentId w16cid:paraId="0FB1B2B5" w16cid:durableId="2043F553"/>
+  <w16cid:commentId w16cid:paraId="7395933D" w16cid:durableId="2043F5E7"/>
+  <w16cid:commentId w16cid:paraId="6E128849" w16cid:durableId="2043F65F"/>
+  <w16cid:commentId w16cid:paraId="473F3EE1" w16cid:durableId="2043F74B"/>
+</w16cid:commentsIds>
+</file>
+
 <file path=word/endnotes.xml><?xml version="1.0" encoding="utf-8"?>
-<w:endnotes xmlns:wpc="http://schemas.microsoft.com/office/word/2010/wordprocessingCanvas" xmlns:mc="http://schemas.openxmlformats.org/markup-compatibility/2006" xmlns:o="urn:schemas-microsoft-com:office:office" xmlns:r="http://schemas.openxmlformats.org/officeDocument/2006/relationships" xmlns:m="http://schemas.openxmlformats.org/officeDocument/2006/math" xmlns:v="urn:schemas-microsoft-com:vml" xmlns:wp14="http://schemas.microsoft.com/office/word/2010/wordprocessingDrawing" xmlns:wp="http://schemas.openxmlformats.org/drawingml/2006/wordprocessingDrawing" xmlns:w10="urn:schemas-microsoft-com:office:word" xmlns:w="http://schemas.openxmlformats.org/wordprocessingml/2006/main" xmlns:w14="http://schemas.microsoft.com/office/word/2010/wordml" xmlns:w15="http://schemas.microsoft.com/office/word/2012/wordml" xmlns:wpg="http://schemas.microsoft.com/office/word/2010/wordprocessingGroup" xmlns:wpi="http://schemas.microsoft.com/office/word/2010/wordprocessingInk" xmlns:wne="http://schemas.microsoft.com/office/word/2006/wordml" xmlns:wps="http://schemas.microsoft.com/office/word/2010/wordprocessingShape" mc:Ignorable="w14 w15 wp14">
+<w:endnotes xmlns:wpc="http://schemas.microsoft.com/office/word/2010/wordprocessingCanvas" xmlns:cx="http://schemas.microsoft.com/office/drawing/2014/chartex" xmlns:cx1="http://schemas.microsoft.com/office/drawing/2015/9/8/chartex" xmlns:cx2="http://schemas.microsoft.com/office/drawing/2015/10/21/chartex" xmlns:cx3="http://schemas.microsoft.com/office/drawing/2016/5/9/chartex" xmlns:cx4="http://schemas.microsoft.com/office/drawing/2016/5/10/chartex" xmlns:cx5="http://schemas.microsoft.com/office/drawing/2016/5/11/chartex" xmlns:cx6="http://schemas.microsoft.com/office/drawing/2016/5/12/chartex" xmlns:cx7="http://schemas.microsoft.com/office/drawing/2016/5/13/chartex" xmlns:cx8="http://schemas.microsoft.com/office/drawing/2016/5/14/chartex" xmlns:mc="http://schemas.openxmlformats.org/markup-compatibility/2006" xmlns:aink="http://schemas.microsoft.com/office/drawing/2016/ink" xmlns:am3d="http://schemas.microsoft.com/office/drawing/2017/model3d" xmlns:o="urn:schemas-microsoft-com:office:office" xmlns:r="http://schemas.openxmlformats.org/officeDocument/2006/relationships" xmlns:m="http://schemas.openxmlformats.org/officeDocument/2006/math" xmlns:v="urn:schemas-microsoft-com:vml" xmlns:wp14="http://schemas.microsoft.com/office/word/2010/wordprocessingDrawing" xmlns:wp="http://schemas.openxmlformats.org/drawingml/2006/wordprocessingDrawing" xmlns:w10="urn:schemas-microsoft-com:office:word" xmlns:w="http://schemas.openxmlformats.org/wordprocessingml/2006/main" xmlns:w14="http://schemas.microsoft.com/office/word/2010/wordml" xmlns:w15="http://schemas.microsoft.com/office/word/2012/wordml" xmlns:w16cid="http://schemas.microsoft.com/office/word/2016/wordml/cid" xmlns:w16se="http://schemas.microsoft.com/office/word/2015/wordml/symex" xmlns:wpg="http://schemas.microsoft.com/office/word/2010/wordprocessingGroup" xmlns:wpi="http://schemas.microsoft.com/office/word/2010/wordprocessingInk" xmlns:wne="http://schemas.microsoft.com/office/word/2006/wordml" xmlns:wps="http://schemas.microsoft.com/office/word/2010/wordprocessingShape" mc:Ignorable="w14 w15 w16se w16cid wp14">
   <w:endnote w:type="separator" w:id="-1">
     <w:p>
       <w:r>
@@ -3735,7 +5030,7 @@
 </file>
 
 <file path=word/footer1.xml><?xml version="1.0" encoding="utf-8"?>
-<w:ftr xmlns:wpc="http://schemas.microsoft.com/office/word/2010/wordprocessingCanvas" xmlns:mc="http://schemas.openxmlformats.org/markup-compatibility/2006" xmlns:o="urn:schemas-microsoft-com:office:office" xmlns:r="http://schemas.openxmlformats.org/officeDocument/2006/relationships" xmlns:m="http://schemas.openxmlformats.org/officeDocument/2006/math" xmlns:v="urn:schemas-microsoft-com:vml" xmlns:wp14="http://schemas.microsoft.com/office/word/2010/wordprocessingDrawing" xmlns:wp="http://schemas.openxmlformats.org/drawingml/2006/wordprocessingDrawing" xmlns:w10="urn:schemas-microsoft-com:office:word" xmlns:w="http://schemas.openxmlformats.org/wordprocessingml/2006/main" xmlns:w14="http://schemas.microsoft.com/office/word/2010/wordml" xmlns:w15="http://schemas.microsoft.com/office/word/2012/wordml" xmlns:wpg="http://schemas.microsoft.com/office/word/2010/wordprocessingGroup" xmlns:wpi="http://schemas.microsoft.com/office/word/2010/wordprocessingInk" xmlns:wne="http://schemas.microsoft.com/office/word/2006/wordml" xmlns:wps="http://schemas.microsoft.com/office/word/2010/wordprocessingShape" mc:Ignorable="w14 w15 wp14">
+<w:ftr xmlns:wpc="http://schemas.microsoft.com/office/word/2010/wordprocessingCanvas" xmlns:cx="http://schemas.microsoft.com/office/drawing/2014/chartex" xmlns:cx1="http://schemas.microsoft.com/office/drawing/2015/9/8/chartex" xmlns:cx2="http://schemas.microsoft.com/office/drawing/2015/10/21/chartex" xmlns:cx3="http://schemas.microsoft.com/office/drawing/2016/5/9/chartex" xmlns:cx4="http://schemas.microsoft.com/office/drawing/2016/5/10/chartex" xmlns:cx5="http://schemas.microsoft.com/office/drawing/2016/5/11/chartex" xmlns:cx6="http://schemas.microsoft.com/office/drawing/2016/5/12/chartex" xmlns:cx7="http://schemas.microsoft.com/office/drawing/2016/5/13/chartex" xmlns:cx8="http://schemas.microsoft.com/office/drawing/2016/5/14/chartex" xmlns:mc="http://schemas.openxmlformats.org/markup-compatibility/2006" xmlns:aink="http://schemas.microsoft.com/office/drawing/2016/ink" xmlns:am3d="http://schemas.microsoft.com/office/drawing/2017/model3d" xmlns:o="urn:schemas-microsoft-com:office:office" xmlns:r="http://schemas.openxmlformats.org/officeDocument/2006/relationships" xmlns:m="http://schemas.openxmlformats.org/officeDocument/2006/math" xmlns:v="urn:schemas-microsoft-com:vml" xmlns:wp14="http://schemas.microsoft.com/office/word/2010/wordprocessingDrawing" xmlns:wp="http://schemas.openxmlformats.org/drawingml/2006/wordprocessingDrawing" xmlns:w10="urn:schemas-microsoft-com:office:word" xmlns:w="http://schemas.openxmlformats.org/wordprocessingml/2006/main" xmlns:w14="http://schemas.microsoft.com/office/word/2010/wordml" xmlns:w15="http://schemas.microsoft.com/office/word/2012/wordml" xmlns:w16cid="http://schemas.microsoft.com/office/word/2016/wordml/cid" xmlns:w16se="http://schemas.microsoft.com/office/word/2015/wordml/symex" xmlns:wpg="http://schemas.microsoft.com/office/word/2010/wordprocessingGroup" xmlns:wpi="http://schemas.microsoft.com/office/word/2010/wordprocessingInk" xmlns:wne="http://schemas.microsoft.com/office/word/2006/wordml" xmlns:wps="http://schemas.microsoft.com/office/word/2010/wordprocessingShape" mc:Ignorable="w14 w15 w16se w16cid wp14">
   <w:p>
     <w:pPr>
       <w:pStyle w:val="Footer"/>
@@ -3868,7 +5163,7 @@
 </file>
 
 <file path=word/footnotes.xml><?xml version="1.0" encoding="utf-8"?>
-<w:footnotes xmlns:wpc="http://schemas.microsoft.com/office/word/2010/wordprocessingCanvas" xmlns:mc="http://schemas.openxmlformats.org/markup-compatibility/2006" xmlns:o="urn:schemas-microsoft-com:office:office" xmlns:r="http://schemas.openxmlformats.org/officeDocument/2006/relationships" xmlns:m="http://schemas.openxmlformats.org/officeDocument/2006/math" xmlns:v="urn:schemas-microsoft-com:vml" xmlns:wp14="http://schemas.microsoft.com/office/word/2010/wordprocessingDrawing" xmlns:wp="http://schemas.openxmlformats.org/drawingml/2006/wordprocessingDrawing" xmlns:w10="urn:schemas-microsoft-com:office:word" xmlns:w="http://schemas.openxmlformats.org/wordprocessingml/2006/main" xmlns:w14="http://schemas.microsoft.com/office/word/2010/wordml" xmlns:w15="http://schemas.microsoft.com/office/word/2012/wordml" xmlns:wpg="http://schemas.microsoft.com/office/word/2010/wordprocessingGroup" xmlns:wpi="http://schemas.microsoft.com/office/word/2010/wordprocessingInk" xmlns:wne="http://schemas.microsoft.com/office/word/2006/wordml" xmlns:wps="http://schemas.microsoft.com/office/word/2010/wordprocessingShape" mc:Ignorable="w14 w15 wp14">
+<w:footnotes xmlns:wpc="http://schemas.microsoft.com/office/word/2010/wordprocessingCanvas" xmlns:cx="http://schemas.microsoft.com/office/drawing/2014/chartex" xmlns:cx1="http://schemas.microsoft.com/office/drawing/2015/9/8/chartex" xmlns:cx2="http://schemas.microsoft.com/office/drawing/2015/10/21/chartex" xmlns:cx3="http://schemas.microsoft.com/office/drawing/2016/5/9/chartex" xmlns:cx4="http://schemas.microsoft.com/office/drawing/2016/5/10/chartex" xmlns:cx5="http://schemas.microsoft.com/office/drawing/2016/5/11/chartex" xmlns:cx6="http://schemas.microsoft.com/office/drawing/2016/5/12/chartex" xmlns:cx7="http://schemas.microsoft.com/office/drawing/2016/5/13/chartex" xmlns:cx8="http://schemas.microsoft.com/office/drawing/2016/5/14/chartex" xmlns:mc="http://schemas.openxmlformats.org/markup-compatibility/2006" xmlns:aink="http://schemas.microsoft.com/office/drawing/2016/ink" xmlns:am3d="http://schemas.microsoft.com/office/drawing/2017/model3d" xmlns:o="urn:schemas-microsoft-com:office:office" xmlns:r="http://schemas.openxmlformats.org/officeDocument/2006/relationships" xmlns:m="http://schemas.openxmlformats.org/officeDocument/2006/math" xmlns:v="urn:schemas-microsoft-com:vml" xmlns:wp14="http://schemas.microsoft.com/office/word/2010/wordprocessingDrawing" xmlns:wp="http://schemas.openxmlformats.org/drawingml/2006/wordprocessingDrawing" xmlns:w10="urn:schemas-microsoft-com:office:word" xmlns:w="http://schemas.openxmlformats.org/wordprocessingml/2006/main" xmlns:w14="http://schemas.microsoft.com/office/word/2010/wordml" xmlns:w15="http://schemas.microsoft.com/office/word/2012/wordml" xmlns:w16cid="http://schemas.microsoft.com/office/word/2016/wordml/cid" xmlns:w16se="http://schemas.microsoft.com/office/word/2015/wordml/symex" xmlns:wpg="http://schemas.microsoft.com/office/word/2010/wordprocessingGroup" xmlns:wpi="http://schemas.microsoft.com/office/word/2010/wordprocessingInk" xmlns:wne="http://schemas.microsoft.com/office/word/2006/wordml" xmlns:wps="http://schemas.microsoft.com/office/word/2010/wordprocessingShape" mc:Ignorable="w14 w15 w16se w16cid wp14">
   <w:footnote w:type="separator" w:id="-1">
     <w:p>
       <w:r>
@@ -3889,7 +5184,7 @@
 </file>
 
 <file path=word/header1.xml><?xml version="1.0" encoding="utf-8"?>
-<w:hdr xmlns:wpc="http://schemas.microsoft.com/office/word/2010/wordprocessingCanvas" xmlns:mc="http://schemas.openxmlformats.org/markup-compatibility/2006" xmlns:o="urn:schemas-microsoft-com:office:office" xmlns:r="http://schemas.openxmlformats.org/officeDocument/2006/relationships" xmlns:m="http://schemas.openxmlformats.org/officeDocument/2006/math" xmlns:v="urn:schemas-microsoft-com:vml" xmlns:wp14="http://schemas.microsoft.com/office/word/2010/wordprocessingDrawing" xmlns:wp="http://schemas.openxmlformats.org/drawingml/2006/wordprocessingDrawing" xmlns:w10="urn:schemas-microsoft-com:office:word" xmlns:w="http://schemas.openxmlformats.org/wordprocessingml/2006/main" xmlns:w14="http://schemas.microsoft.com/office/word/2010/wordml" xmlns:w15="http://schemas.microsoft.com/office/word/2012/wordml" xmlns:wpg="http://schemas.microsoft.com/office/word/2010/wordprocessingGroup" xmlns:wpi="http://schemas.microsoft.com/office/word/2010/wordprocessingInk" xmlns:wne="http://schemas.microsoft.com/office/word/2006/wordml" xmlns:wps="http://schemas.microsoft.com/office/word/2010/wordprocessingShape" mc:Ignorable="w14 w15 wp14">
+<w:hdr xmlns:wpc="http://schemas.microsoft.com/office/word/2010/wordprocessingCanvas" xmlns:cx="http://schemas.microsoft.com/office/drawing/2014/chartex" xmlns:cx1="http://schemas.microsoft.com/office/drawing/2015/9/8/chartex" xmlns:cx2="http://schemas.microsoft.com/office/drawing/2015/10/21/chartex" xmlns:cx3="http://schemas.microsoft.com/office/drawing/2016/5/9/chartex" xmlns:cx4="http://schemas.microsoft.com/office/drawing/2016/5/10/chartex" xmlns:cx5="http://schemas.microsoft.com/office/drawing/2016/5/11/chartex" xmlns:cx6="http://schemas.microsoft.com/office/drawing/2016/5/12/chartex" xmlns:cx7="http://schemas.microsoft.com/office/drawing/2016/5/13/chartex" xmlns:cx8="http://schemas.microsoft.com/office/drawing/2016/5/14/chartex" xmlns:mc="http://schemas.openxmlformats.org/markup-compatibility/2006" xmlns:aink="http://schemas.microsoft.com/office/drawing/2016/ink" xmlns:am3d="http://schemas.microsoft.com/office/drawing/2017/model3d" xmlns:o="urn:schemas-microsoft-com:office:office" xmlns:r="http://schemas.openxmlformats.org/officeDocument/2006/relationships" xmlns:m="http://schemas.openxmlformats.org/officeDocument/2006/math" xmlns:v="urn:schemas-microsoft-com:vml" xmlns:wp14="http://schemas.microsoft.com/office/word/2010/wordprocessingDrawing" xmlns:wp="http://schemas.openxmlformats.org/drawingml/2006/wordprocessingDrawing" xmlns:w10="urn:schemas-microsoft-com:office:word" xmlns:w="http://schemas.openxmlformats.org/wordprocessingml/2006/main" xmlns:w14="http://schemas.microsoft.com/office/word/2010/wordml" xmlns:w15="http://schemas.microsoft.com/office/word/2012/wordml" xmlns:w16cid="http://schemas.microsoft.com/office/word/2016/wordml/cid" xmlns:w16se="http://schemas.microsoft.com/office/word/2015/wordml/symex" xmlns:wpg="http://schemas.microsoft.com/office/word/2010/wordprocessingGroup" xmlns:wpi="http://schemas.microsoft.com/office/word/2010/wordprocessingInk" xmlns:wne="http://schemas.microsoft.com/office/word/2006/wordml" xmlns:wps="http://schemas.microsoft.com/office/word/2010/wordprocessingShape" mc:Ignorable="w14 w15 w16se w16cid wp14">
   <w:tbl>
     <w:tblPr>
       <w:tblW w:w="9990" w:type="dxa"/>
@@ -3938,8 +5233,8 @@
 </file>
 
 <file path=word/numbering.xml><?xml version="1.0" encoding="utf-8"?>
-<w:numbering xmlns:wpc="http://schemas.microsoft.com/office/word/2010/wordprocessingCanvas" xmlns:mc="http://schemas.openxmlformats.org/markup-compatibility/2006" xmlns:o="urn:schemas-microsoft-com:office:office" xmlns:r="http://schemas.openxmlformats.org/officeDocument/2006/relationships" xmlns:m="http://schemas.openxmlformats.org/officeDocument/2006/math" xmlns:v="urn:schemas-microsoft-com:vml" xmlns:wp14="http://schemas.microsoft.com/office/word/2010/wordprocessingDrawing" xmlns:wp="http://schemas.openxmlformats.org/drawingml/2006/wordprocessingDrawing" xmlns:w10="urn:schemas-microsoft-com:office:word" xmlns:w="http://schemas.openxmlformats.org/wordprocessingml/2006/main" xmlns:w14="http://schemas.microsoft.com/office/word/2010/wordml" xmlns:w15="http://schemas.microsoft.com/office/word/2012/wordml" xmlns:wpg="http://schemas.microsoft.com/office/word/2010/wordprocessingGroup" xmlns:wpi="http://schemas.microsoft.com/office/word/2010/wordprocessingInk" xmlns:wne="http://schemas.microsoft.com/office/word/2006/wordml" xmlns:wps="http://schemas.microsoft.com/office/word/2010/wordprocessingShape" mc:Ignorable="w14 w15 wp14">
-  <w:abstractNum w:abstractNumId="0">
+<w:numbering xmlns:wpc="http://schemas.microsoft.com/office/word/2010/wordprocessingCanvas" xmlns:cx="http://schemas.microsoft.com/office/drawing/2014/chartex" xmlns:cx1="http://schemas.microsoft.com/office/drawing/2015/9/8/chartex" xmlns:cx2="http://schemas.microsoft.com/office/drawing/2015/10/21/chartex" xmlns:cx3="http://schemas.microsoft.com/office/drawing/2016/5/9/chartex" xmlns:cx4="http://schemas.microsoft.com/office/drawing/2016/5/10/chartex" xmlns:cx5="http://schemas.microsoft.com/office/drawing/2016/5/11/chartex" xmlns:cx6="http://schemas.microsoft.com/office/drawing/2016/5/12/chartex" xmlns:cx7="http://schemas.microsoft.com/office/drawing/2016/5/13/chartex" xmlns:cx8="http://schemas.microsoft.com/office/drawing/2016/5/14/chartex" xmlns:mc="http://schemas.openxmlformats.org/markup-compatibility/2006" xmlns:aink="http://schemas.microsoft.com/office/drawing/2016/ink" xmlns:am3d="http://schemas.microsoft.com/office/drawing/2017/model3d" xmlns:o="urn:schemas-microsoft-com:office:office" xmlns:r="http://schemas.openxmlformats.org/officeDocument/2006/relationships" xmlns:m="http://schemas.openxmlformats.org/officeDocument/2006/math" xmlns:v="urn:schemas-microsoft-com:vml" xmlns:wp14="http://schemas.microsoft.com/office/word/2010/wordprocessingDrawing" xmlns:wp="http://schemas.openxmlformats.org/drawingml/2006/wordprocessingDrawing" xmlns:w10="urn:schemas-microsoft-com:office:word" xmlns:w="http://schemas.openxmlformats.org/wordprocessingml/2006/main" xmlns:w14="http://schemas.microsoft.com/office/word/2010/wordml" xmlns:w15="http://schemas.microsoft.com/office/word/2012/wordml" xmlns:w16cid="http://schemas.microsoft.com/office/word/2016/wordml/cid" xmlns:w16se="http://schemas.microsoft.com/office/word/2015/wordml/symex" xmlns:wpg="http://schemas.microsoft.com/office/word/2010/wordprocessingGroup" xmlns:wpi="http://schemas.microsoft.com/office/word/2010/wordprocessingInk" xmlns:wne="http://schemas.microsoft.com/office/word/2006/wordml" xmlns:wps="http://schemas.microsoft.com/office/word/2010/wordprocessingShape" mc:Ignorable="w14 w15 w16se w16cid wp14">
+  <w:abstractNum w:abstractNumId="0" w15:restartNumberingAfterBreak="0">
     <w:nsid w:val="05F656C0"/>
     <w:multiLevelType w:val="hybridMultilevel"/>
     <w:tmpl w:val="320EC8C0"/>
@@ -4052,7 +5347,7 @@
       </w:rPr>
     </w:lvl>
   </w:abstractNum>
-  <w:abstractNum w:abstractNumId="1">
+  <w:abstractNum w:abstractNumId="1" w15:restartNumberingAfterBreak="0">
     <w:nsid w:val="0BC65DE7"/>
     <w:multiLevelType w:val="hybridMultilevel"/>
     <w:tmpl w:val="88ACD828"/>
@@ -4165,7 +5460,7 @@
       </w:rPr>
     </w:lvl>
   </w:abstractNum>
-  <w:abstractNum w:abstractNumId="2">
+  <w:abstractNum w:abstractNumId="2" w15:restartNumberingAfterBreak="0">
     <w:nsid w:val="0F777D0E"/>
     <w:multiLevelType w:val="hybridMultilevel"/>
     <w:tmpl w:val="807ECBF2"/>
@@ -4259,7 +5554,7 @@
       </w:pPr>
     </w:lvl>
   </w:abstractNum>
-  <w:abstractNum w:abstractNumId="3">
+  <w:abstractNum w:abstractNumId="3" w15:restartNumberingAfterBreak="0">
     <w:nsid w:val="175F48E1"/>
     <w:multiLevelType w:val="hybridMultilevel"/>
     <w:tmpl w:val="8D742B3A"/>
@@ -4348,7 +5643,7 @@
       </w:pPr>
     </w:lvl>
   </w:abstractNum>
-  <w:abstractNum w:abstractNumId="4">
+  <w:abstractNum w:abstractNumId="4" w15:restartNumberingAfterBreak="0">
     <w:nsid w:val="346B3925"/>
     <w:multiLevelType w:val="multilevel"/>
     <w:tmpl w:val="20E2C496"/>
@@ -4461,7 +5756,7 @@
       </w:pPr>
     </w:lvl>
   </w:abstractNum>
-  <w:abstractNum w:abstractNumId="5">
+  <w:abstractNum w:abstractNumId="5" w15:restartNumberingAfterBreak="0">
     <w:nsid w:val="471958F6"/>
     <w:multiLevelType w:val="hybridMultilevel"/>
     <w:tmpl w:val="52C262B0"/>
@@ -4574,7 +5869,7 @@
       </w:rPr>
     </w:lvl>
   </w:abstractNum>
-  <w:abstractNum w:abstractNumId="6">
+  <w:abstractNum w:abstractNumId="6" w15:restartNumberingAfterBreak="0">
     <w:nsid w:val="58E10B9D"/>
     <w:multiLevelType w:val="hybridMultilevel"/>
     <w:tmpl w:val="4D007D9A"/>
@@ -4664,7 +5959,7 @@
       </w:pPr>
     </w:lvl>
   </w:abstractNum>
-  <w:abstractNum w:abstractNumId="7">
+  <w:abstractNum w:abstractNumId="7" w15:restartNumberingAfterBreak="0">
     <w:nsid w:val="61C34F65"/>
     <w:multiLevelType w:val="hybridMultilevel"/>
     <w:tmpl w:val="0234F3B6"/>
@@ -4753,7 +6048,96 @@
       </w:pPr>
     </w:lvl>
   </w:abstractNum>
-  <w:abstractNum w:abstractNumId="8">
+  <w:abstractNum w:abstractNumId="8" w15:restartNumberingAfterBreak="0">
+    <w:nsid w:val="701F1DF0"/>
+    <w:multiLevelType w:val="hybridMultilevel"/>
+    <w:tmpl w:val="176E15E0"/>
+    <w:lvl w:ilvl="0" w:tplc="04090011">
+      <w:start w:val="1"/>
+      <w:numFmt w:val="decimal"/>
+      <w:lvlText w:val="%1)"/>
+      <w:lvlJc w:val="left"/>
+      <w:pPr>
+        <w:ind w:left="720" w:hanging="360"/>
+      </w:pPr>
+      <w:rPr>
+        <w:rFonts w:hint="default"/>
+      </w:rPr>
+    </w:lvl>
+    <w:lvl w:ilvl="1" w:tplc="04090019" w:tentative="1">
+      <w:start w:val="1"/>
+      <w:numFmt w:val="lowerLetter"/>
+      <w:lvlText w:val="%2."/>
+      <w:lvlJc w:val="left"/>
+      <w:pPr>
+        <w:ind w:left="1440" w:hanging="360"/>
+      </w:pPr>
+    </w:lvl>
+    <w:lvl w:ilvl="2" w:tplc="0409001B" w:tentative="1">
+      <w:start w:val="1"/>
+      <w:numFmt w:val="lowerRoman"/>
+      <w:lvlText w:val="%3."/>
+      <w:lvlJc w:val="right"/>
+      <w:pPr>
+        <w:ind w:left="2160" w:hanging="180"/>
+      </w:pPr>
+    </w:lvl>
+    <w:lvl w:ilvl="3" w:tplc="0409000F" w:tentative="1">
+      <w:start w:val="1"/>
+      <w:numFmt w:val="decimal"/>
+      <w:lvlText w:val="%4."/>
+      <w:lvlJc w:val="left"/>
+      <w:pPr>
+        <w:ind w:left="2880" w:hanging="360"/>
+      </w:pPr>
+    </w:lvl>
+    <w:lvl w:ilvl="4" w:tplc="04090019" w:tentative="1">
+      <w:start w:val="1"/>
+      <w:numFmt w:val="lowerLetter"/>
+      <w:lvlText w:val="%5."/>
+      <w:lvlJc w:val="left"/>
+      <w:pPr>
+        <w:ind w:left="3600" w:hanging="360"/>
+      </w:pPr>
+    </w:lvl>
+    <w:lvl w:ilvl="5" w:tplc="0409001B" w:tentative="1">
+      <w:start w:val="1"/>
+      <w:numFmt w:val="lowerRoman"/>
+      <w:lvlText w:val="%6."/>
+      <w:lvlJc w:val="right"/>
+      <w:pPr>
+        <w:ind w:left="4320" w:hanging="180"/>
+      </w:pPr>
+    </w:lvl>
+    <w:lvl w:ilvl="6" w:tplc="0409000F" w:tentative="1">
+      <w:start w:val="1"/>
+      <w:numFmt w:val="decimal"/>
+      <w:lvlText w:val="%7."/>
+      <w:lvlJc w:val="left"/>
+      <w:pPr>
+        <w:ind w:left="5040" w:hanging="360"/>
+      </w:pPr>
+    </w:lvl>
+    <w:lvl w:ilvl="7" w:tplc="04090019" w:tentative="1">
+      <w:start w:val="1"/>
+      <w:numFmt w:val="lowerLetter"/>
+      <w:lvlText w:val="%8."/>
+      <w:lvlJc w:val="left"/>
+      <w:pPr>
+        <w:ind w:left="5760" w:hanging="360"/>
+      </w:pPr>
+    </w:lvl>
+    <w:lvl w:ilvl="8" w:tplc="0409001B" w:tentative="1">
+      <w:start w:val="1"/>
+      <w:numFmt w:val="lowerRoman"/>
+      <w:lvlText w:val="%9."/>
+      <w:lvlJc w:val="right"/>
+      <w:pPr>
+        <w:ind w:left="6480" w:hanging="180"/>
+      </w:pPr>
+    </w:lvl>
+  </w:abstractNum>
+  <w:abstractNum w:abstractNumId="9" w15:restartNumberingAfterBreak="0">
     <w:nsid w:val="79D249DB"/>
     <w:multiLevelType w:val="hybridMultilevel"/>
     <w:tmpl w:val="BC7A1DFA"/>
@@ -4842,7 +6226,7 @@
       </w:pPr>
     </w:lvl>
   </w:abstractNum>
-  <w:abstractNum w:abstractNumId="9">
+  <w:abstractNum w:abstractNumId="10" w15:restartNumberingAfterBreak="0">
     <w:nsid w:val="7AF90251"/>
     <w:multiLevelType w:val="hybridMultilevel"/>
     <w:tmpl w:val="9B2A0038"/>
@@ -4951,10 +6335,10 @@
     <w:abstractNumId w:val="7"/>
   </w:num>
   <w:num w:numId="7">
-    <w:abstractNumId w:val="8"/>
+    <w:abstractNumId w:val="9"/>
   </w:num>
   <w:num w:numId="8">
-    <w:abstractNumId w:val="9"/>
+    <w:abstractNumId w:val="10"/>
   </w:num>
   <w:num w:numId="9">
     <w:abstractNumId w:val="5"/>
@@ -4962,11 +6346,22 @@
   <w:num w:numId="10">
     <w:abstractNumId w:val="2"/>
   </w:num>
+  <w:num w:numId="11">
+    <w:abstractNumId w:val="8"/>
+  </w:num>
 </w:numbering>
 </file>
 
+<file path=word/people.xml><?xml version="1.0" encoding="utf-8"?>
+<w15:people xmlns:wpc="http://schemas.microsoft.com/office/word/2010/wordprocessingCanvas" xmlns:cx="http://schemas.microsoft.com/office/drawing/2014/chartex" xmlns:cx1="http://schemas.microsoft.com/office/drawing/2015/9/8/chartex" xmlns:cx2="http://schemas.microsoft.com/office/drawing/2015/10/21/chartex" xmlns:cx3="http://schemas.microsoft.com/office/drawing/2016/5/9/chartex" xmlns:cx4="http://schemas.microsoft.com/office/drawing/2016/5/10/chartex" xmlns:cx5="http://schemas.microsoft.com/office/drawing/2016/5/11/chartex" xmlns:cx6="http://schemas.microsoft.com/office/drawing/2016/5/12/chartex" xmlns:cx7="http://schemas.microsoft.com/office/drawing/2016/5/13/chartex" xmlns:cx8="http://schemas.microsoft.com/office/drawing/2016/5/14/chartex" xmlns:mc="http://schemas.openxmlformats.org/markup-compatibility/2006" xmlns:aink="http://schemas.microsoft.com/office/drawing/2016/ink" xmlns:am3d="http://schemas.microsoft.com/office/drawing/2017/model3d" xmlns:o="urn:schemas-microsoft-com:office:office" xmlns:r="http://schemas.openxmlformats.org/officeDocument/2006/relationships" xmlns:m="http://schemas.openxmlformats.org/officeDocument/2006/math" xmlns:v="urn:schemas-microsoft-com:vml" xmlns:wp14="http://schemas.microsoft.com/office/word/2010/wordprocessingDrawing" xmlns:wp="http://schemas.openxmlformats.org/drawingml/2006/wordprocessingDrawing" xmlns:w10="urn:schemas-microsoft-com:office:word" xmlns:w="http://schemas.openxmlformats.org/wordprocessingml/2006/main" xmlns:w14="http://schemas.microsoft.com/office/word/2010/wordml" xmlns:w15="http://schemas.microsoft.com/office/word/2012/wordml" xmlns:w16cid="http://schemas.microsoft.com/office/word/2016/wordml/cid" xmlns:w16se="http://schemas.microsoft.com/office/word/2015/wordml/symex" xmlns:wpg="http://schemas.microsoft.com/office/word/2010/wordprocessingGroup" xmlns:wpi="http://schemas.microsoft.com/office/word/2010/wordprocessingInk" xmlns:wne="http://schemas.microsoft.com/office/word/2006/wordml" xmlns:wps="http://schemas.microsoft.com/office/word/2010/wordprocessingShape" mc:Ignorable="w14 w15 w16se w16cid wp14">
+  <w15:person w15:author="Rajesh Nath">
+    <w15:presenceInfo w15:providerId="None" w15:userId="Rajesh Nath"/>
+  </w15:person>
+</w15:people>
+</file>
+
 <file path=word/styles.xml><?xml version="1.0" encoding="utf-8"?>
-<w:styles xmlns:mc="http://schemas.openxmlformats.org/markup-compatibility/2006" xmlns:r="http://schemas.openxmlformats.org/officeDocument/2006/relationships" xmlns:w="http://schemas.openxmlformats.org/wordprocessingml/2006/main" xmlns:w14="http://schemas.microsoft.com/office/word/2010/wordml" xmlns:w15="http://schemas.microsoft.com/office/word/2012/wordml" mc:Ignorable="w14 w15">
+<w:styles xmlns:mc="http://schemas.openxmlformats.org/markup-compatibility/2006" xmlns:r="http://schemas.openxmlformats.org/officeDocument/2006/relationships" xmlns:w="http://schemas.openxmlformats.org/wordprocessingml/2006/main" xmlns:w14="http://schemas.microsoft.com/office/word/2010/wordml" xmlns:w15="http://schemas.microsoft.com/office/word/2012/wordml" xmlns:w16cid="http://schemas.microsoft.com/office/word/2016/wordml/cid" xmlns:w16se="http://schemas.microsoft.com/office/word/2015/wordml/symex" mc:Ignorable="w14 w15 w16se w16cid">
   <w:docDefaults>
     <w:rPrDefault>
       <w:rPr>
@@ -4982,7 +6377,7 @@
       </w:pPr>
     </w:pPrDefault>
   </w:docDefaults>
-  <w:latentStyles w:defLockedState="0" w:defUIPriority="99" w:defSemiHidden="0" w:defUnhideWhenUsed="0" w:defQFormat="0" w:count="371">
+  <w:latentStyles w:defLockedState="0" w:defUIPriority="99" w:defSemiHidden="0" w:defUnhideWhenUsed="0" w:defQFormat="0" w:count="375">
     <w:lsdException w:name="Normal" w:uiPriority="0" w:qFormat="1"/>
     <w:lsdException w:name="heading 1" w:uiPriority="4" w:qFormat="1"/>
     <w:lsdException w:name="heading 2" w:uiPriority="4" w:qFormat="1"/>
@@ -5088,7 +6483,6 @@
     <w:lsdException w:name="HTML Sample" w:semiHidden="1" w:unhideWhenUsed="1"/>
     <w:lsdException w:name="HTML Typewriter" w:semiHidden="1" w:unhideWhenUsed="1"/>
     <w:lsdException w:name="HTML Variable" w:semiHidden="1" w:unhideWhenUsed="1"/>
-    <w:lsdException w:name="Normal Table" w:semiHidden="1" w:unhideWhenUsed="1"/>
     <w:lsdException w:name="annotation subject" w:semiHidden="1" w:unhideWhenUsed="1"/>
     <w:lsdException w:name="No List" w:semiHidden="1" w:unhideWhenUsed="1"/>
     <w:lsdException w:name="Outline List 1" w:semiHidden="1" w:unhideWhenUsed="1"/>
@@ -5132,10 +6526,8 @@
     <w:lsdException w:name="Table Elegant" w:semiHidden="1" w:unhideWhenUsed="1"/>
     <w:lsdException w:name="Table Professional" w:semiHidden="1" w:unhideWhenUsed="1"/>
     <w:lsdException w:name="Table Subtle 1" w:semiHidden="1" w:unhideWhenUsed="1"/>
-    <w:lsdException w:name="Table Subtle 2" w:semiHidden="1" w:unhideWhenUsed="1"/>
     <w:lsdException w:name="Table Web 1" w:semiHidden="1" w:unhideWhenUsed="1"/>
     <w:lsdException w:name="Table Web 2" w:semiHidden="1" w:unhideWhenUsed="1"/>
-    <w:lsdException w:name="Table Web 3" w:semiHidden="1" w:unhideWhenUsed="1"/>
     <w:lsdException w:name="Balloon Text" w:semiHidden="1" w:unhideWhenUsed="1"/>
     <w:lsdException w:name="Table Grid" w:uiPriority="1"/>
     <w:lsdException w:name="Table Theme" w:semiHidden="1" w:unhideWhenUsed="1"/>
@@ -5157,10 +6549,6 @@
     <w:lsdException w:name="Colorful Grid"/>
     <w:lsdException w:name="Light Shading Accent 1"/>
     <w:lsdException w:name="Light List Accent 1"/>
-    <w:lsdException w:name="Light Grid Accent 1"/>
-    <w:lsdException w:name="Medium Shading 1 Accent 1"/>
-    <w:lsdException w:name="Medium Shading 2 Accent 1"/>
-    <w:lsdException w:name="Medium List 1 Accent 1"/>
     <w:lsdException w:name="Revision" w:semiHidden="1"/>
     <w:lsdException w:name="List Paragraph" w:semiHidden="1" w:uiPriority="34" w:unhideWhenUsed="1" w:qFormat="1"/>
     <w:lsdException w:name="Quote" w:semiHidden="1" w:uiPriority="29" w:unhideWhenUsed="1" w:qFormat="1"/>
@@ -5354,6 +6742,10 @@
     <w:lsdException w:name="List Table 5 Dark Accent 6" w:uiPriority="50"/>
     <w:lsdException w:name="List Table 6 Colorful Accent 6" w:uiPriority="51"/>
     <w:lsdException w:name="List Table 7 Colorful Accent 6" w:uiPriority="52"/>
+    <w:lsdException w:name="Mention" w:semiHidden="1" w:unhideWhenUsed="1"/>
+    <w:lsdException w:name="Smart Hyperlink" w:semiHidden="1" w:unhideWhenUsed="1"/>
+    <w:lsdException w:name="Hashtag" w:semiHidden="1" w:unhideWhenUsed="1"/>
+    <w:lsdException w:name="Unresolved Mention" w:semiHidden="1" w:unhideWhenUsed="1"/>
   </w:latentStyles>
   <w:style w:type="paragraph" w:default="1" w:styleId="Normal">
     <w:name w:val="Normal"/>
@@ -5608,7 +7000,6 @@
       <w:spacing w:after="0" w:line="240" w:lineRule="auto"/>
     </w:pPr>
     <w:tblPr>
-      <w:tblInd w:w="0" w:type="dxa"/>
       <w:tblBorders>
         <w:top w:val="single" w:sz="4" w:space="0" w:color="auto"/>
         <w:left w:val="single" w:sz="4" w:space="0" w:color="auto"/>
@@ -5617,12 +7008,6 @@
         <w:insideH w:val="single" w:sz="4" w:space="0" w:color="auto"/>
         <w:insideV w:val="single" w:sz="4" w:space="0" w:color="auto"/>
       </w:tblBorders>
-      <w:tblCellMar>
-        <w:top w:w="0" w:type="dxa"/>
-        <w:left w:w="108" w:type="dxa"/>
-        <w:bottom w:w="0" w:type="dxa"/>
-        <w:right w:w="108" w:type="dxa"/>
-      </w:tblCellMar>
     </w:tblPr>
   </w:style>
   <w:style w:type="character" w:styleId="PlaceholderText">
@@ -5751,11 +7136,83 @@
       <w:sz w:val="22"/>
     </w:rPr>
   </w:style>
+  <w:style w:type="character" w:styleId="CommentReference">
+    <w:name w:val="annotation reference"/>
+    <w:basedOn w:val="DefaultParagraphFont"/>
+    <w:uiPriority w:val="99"/>
+    <w:semiHidden/>
+    <w:unhideWhenUsed/>
+    <w:rsid w:val="00874F24"/>
+    <w:rPr>
+      <w:sz w:val="16"/>
+      <w:szCs w:val="16"/>
+    </w:rPr>
+  </w:style>
+  <w:style w:type="paragraph" w:styleId="CommentText">
+    <w:name w:val="annotation text"/>
+    <w:basedOn w:val="Normal"/>
+    <w:link w:val="CommentTextChar"/>
+    <w:uiPriority w:val="99"/>
+    <w:semiHidden/>
+    <w:unhideWhenUsed/>
+    <w:rsid w:val="00874F24"/>
+    <w:pPr>
+      <w:spacing w:line="240" w:lineRule="auto"/>
+    </w:pPr>
+    <w:rPr>
+      <w:sz w:val="20"/>
+      <w:szCs w:val="20"/>
+    </w:rPr>
+  </w:style>
+  <w:style w:type="character" w:customStyle="1" w:styleId="CommentTextChar">
+    <w:name w:val="Comment Text Char"/>
+    <w:basedOn w:val="DefaultParagraphFont"/>
+    <w:link w:val="CommentText"/>
+    <w:uiPriority w:val="99"/>
+    <w:semiHidden/>
+    <w:rsid w:val="00874F24"/>
+    <w:rPr>
+      <w:rFonts w:eastAsiaTheme="minorEastAsia"/>
+      <w:b/>
+      <w:color w:val="082A75" w:themeColor="text2"/>
+      <w:sz w:val="20"/>
+      <w:szCs w:val="20"/>
+    </w:rPr>
+  </w:style>
+  <w:style w:type="paragraph" w:styleId="CommentSubject">
+    <w:name w:val="annotation subject"/>
+    <w:basedOn w:val="CommentText"/>
+    <w:next w:val="CommentText"/>
+    <w:link w:val="CommentSubjectChar"/>
+    <w:uiPriority w:val="99"/>
+    <w:semiHidden/>
+    <w:unhideWhenUsed/>
+    <w:rsid w:val="00874F24"/>
+    <w:rPr>
+      <w:bCs/>
+    </w:rPr>
+  </w:style>
+  <w:style w:type="character" w:customStyle="1" w:styleId="CommentSubjectChar">
+    <w:name w:val="Comment Subject Char"/>
+    <w:basedOn w:val="CommentTextChar"/>
+    <w:link w:val="CommentSubject"/>
+    <w:uiPriority w:val="99"/>
+    <w:semiHidden/>
+    <w:rsid w:val="00874F24"/>
+    <w:rPr>
+      <w:rFonts w:eastAsiaTheme="minorEastAsia"/>
+      <w:b/>
+      <w:bCs/>
+      <w:color w:val="082A75" w:themeColor="text2"/>
+      <w:sz w:val="20"/>
+      <w:szCs w:val="20"/>
+    </w:rPr>
+  </w:style>
 </w:styles>
 </file>
 
 <file path=word/glossary/document.xml><?xml version="1.0" encoding="utf-8"?>
-<w:glossaryDocument xmlns:wpc="http://schemas.microsoft.com/office/word/2010/wordprocessingCanvas" xmlns:mc="http://schemas.openxmlformats.org/markup-compatibility/2006" xmlns:o="urn:schemas-microsoft-com:office:office" xmlns:r="http://schemas.openxmlformats.org/officeDocument/2006/relationships" xmlns:m="http://schemas.openxmlformats.org/officeDocument/2006/math" xmlns:v="urn:schemas-microsoft-com:vml" xmlns:wp14="http://schemas.microsoft.com/office/word/2010/wordprocessingDrawing" xmlns:wp="http://schemas.openxmlformats.org/drawingml/2006/wordprocessingDrawing" xmlns:w10="urn:schemas-microsoft-com:office:word" xmlns:w="http://schemas.openxmlformats.org/wordprocessingml/2006/main" xmlns:w14="http://schemas.microsoft.com/office/word/2010/wordml" xmlns:w15="http://schemas.microsoft.com/office/word/2012/wordml" xmlns:wpg="http://schemas.microsoft.com/office/word/2010/wordprocessingGroup" xmlns:wpi="http://schemas.microsoft.com/office/word/2010/wordprocessingInk" xmlns:wne="http://schemas.microsoft.com/office/word/2006/wordml" xmlns:wps="http://schemas.microsoft.com/office/word/2010/wordprocessingShape" mc:Ignorable="w14 w15 wp14">
+<w:glossaryDocument xmlns:wpc="http://schemas.microsoft.com/office/word/2010/wordprocessingCanvas" xmlns:cx="http://schemas.microsoft.com/office/drawing/2014/chartex" xmlns:cx1="http://schemas.microsoft.com/office/drawing/2015/9/8/chartex" xmlns:cx2="http://schemas.microsoft.com/office/drawing/2015/10/21/chartex" xmlns:cx3="http://schemas.microsoft.com/office/drawing/2016/5/9/chartex" xmlns:cx4="http://schemas.microsoft.com/office/drawing/2016/5/10/chartex" xmlns:cx5="http://schemas.microsoft.com/office/drawing/2016/5/11/chartex" xmlns:cx6="http://schemas.microsoft.com/office/drawing/2016/5/12/chartex" xmlns:cx7="http://schemas.microsoft.com/office/drawing/2016/5/13/chartex" xmlns:cx8="http://schemas.microsoft.com/office/drawing/2016/5/14/chartex" xmlns:mc="http://schemas.openxmlformats.org/markup-compatibility/2006" xmlns:aink="http://schemas.microsoft.com/office/drawing/2016/ink" xmlns:am3d="http://schemas.microsoft.com/office/drawing/2017/model3d" xmlns:o="urn:schemas-microsoft-com:office:office" xmlns:r="http://schemas.openxmlformats.org/officeDocument/2006/relationships" xmlns:m="http://schemas.openxmlformats.org/officeDocument/2006/math" xmlns:v="urn:schemas-microsoft-com:vml" xmlns:wp14="http://schemas.microsoft.com/office/word/2010/wordprocessingDrawing" xmlns:wp="http://schemas.openxmlformats.org/drawingml/2006/wordprocessingDrawing" xmlns:w10="urn:schemas-microsoft-com:office:word" xmlns:w="http://schemas.openxmlformats.org/wordprocessingml/2006/main" xmlns:w14="http://schemas.microsoft.com/office/word/2010/wordml" xmlns:w15="http://schemas.microsoft.com/office/word/2012/wordml" xmlns:w16cid="http://schemas.microsoft.com/office/word/2016/wordml/cid" xmlns:w16se="http://schemas.microsoft.com/office/word/2015/wordml/symex" xmlns:wpg="http://schemas.microsoft.com/office/word/2010/wordprocessingGroup" xmlns:wpi="http://schemas.microsoft.com/office/word/2010/wordprocessingInk" xmlns:wne="http://schemas.microsoft.com/office/word/2006/wordml" xmlns:wps="http://schemas.microsoft.com/office/word/2010/wordprocessingShape" mc:Ignorable="w14 w15 w16se w16cid wp14">
   <w:docParts>
     <w:docPart>
       <w:docPartPr>
@@ -5870,7 +7327,7 @@
 </file>
 
 <file path=word/glossary/fontTable.xml><?xml version="1.0" encoding="utf-8"?>
-<w:fonts xmlns:mc="http://schemas.openxmlformats.org/markup-compatibility/2006" xmlns:r="http://schemas.openxmlformats.org/officeDocument/2006/relationships" xmlns:w="http://schemas.openxmlformats.org/wordprocessingml/2006/main" xmlns:w14="http://schemas.microsoft.com/office/word/2010/wordml" xmlns:w15="http://schemas.microsoft.com/office/word/2012/wordml" mc:Ignorable="w14 w15">
+<w:fonts xmlns:mc="http://schemas.openxmlformats.org/markup-compatibility/2006" xmlns:r="http://schemas.openxmlformats.org/officeDocument/2006/relationships" xmlns:w="http://schemas.openxmlformats.org/wordprocessingml/2006/main" xmlns:w14="http://schemas.microsoft.com/office/word/2010/wordml" xmlns:w15="http://schemas.microsoft.com/office/word/2012/wordml" xmlns:w16cid="http://schemas.microsoft.com/office/word/2016/wordml/cid" xmlns:w16se="http://schemas.microsoft.com/office/word/2015/wordml/symex" mc:Ignorable="w14 w15 w16se w16cid">
   <w:font w:name="Symbol">
     <w:panose1 w:val="05050102010706020507"/>
     <w:charset w:val="02"/>
@@ -5906,14 +7363,13 @@
     <w:pitch w:val="variable"/>
     <w:sig w:usb0="E0002AFF" w:usb1="C000247B" w:usb2="00000009" w:usb3="00000000" w:csb0="000001FF" w:csb1="00000000"/>
   </w:font>
-  <w:font w:name="MS Mincho">
-    <w:altName w:val="MS Gothic"/>
+  <w:font w:name="ＭＳ 明朝">
+    <w:altName w:val="MS Mincho"/>
     <w:panose1 w:val="02020609040205080304"/>
     <w:charset w:val="80"/>
     <w:family w:val="roman"/>
-    <w:notTrueType/>
     <w:pitch w:val="fixed"/>
-    <w:sig w:usb0="00000000" w:usb1="08070000" w:usb2="00000010" w:usb3="00000000" w:csb0="00020000" w:csb1="00000000"/>
+    <w:sig w:usb0="E00002FF" w:usb1="6AC7FDFB" w:usb2="08000012" w:usb3="00000000" w:csb0="0002009F" w:csb1="00000000"/>
   </w:font>
   <w:font w:name="Arial">
     <w:panose1 w:val="020B0604020202020204"/>
@@ -5922,8 +7378,8 @@
     <w:pitch w:val="variable"/>
     <w:sig w:usb0="E0002EFF" w:usb1="C000785B" w:usb2="00000009" w:usb3="00000000" w:csb0="000001FF" w:csb1="00000000"/>
   </w:font>
-  <w:font w:name="MS Gothic">
-    <w:altName w:val="ＭＳ ゴシック"/>
+  <w:font w:name="ＭＳ ゴシック">
+    <w:altName w:val="MS Gothic"/>
     <w:panose1 w:val="020B0609070205080204"/>
     <w:charset w:val="80"/>
     <w:family w:val="modern"/>
@@ -5944,6 +7400,20 @@
     <w:pitch w:val="fixed"/>
     <w:sig w:usb0="E00006FF" w:usb1="0000FCFF" w:usb2="00000001" w:usb3="00000000" w:csb0="0000019F" w:csb1="00000000"/>
   </w:font>
+  <w:font w:name="游明朝">
+    <w:panose1 w:val="02020400000000000000"/>
+    <w:charset w:val="80"/>
+    <w:family w:val="roman"/>
+    <w:pitch w:val="variable"/>
+    <w:sig w:usb0="800002E7" w:usb1="2AC7FCFF" w:usb2="00000012" w:usb3="00000000" w:csb0="0002009F" w:csb1="00000000"/>
+  </w:font>
+  <w:font w:name="游ゴシック Light">
+    <w:panose1 w:val="020B0300000000000000"/>
+    <w:charset w:val="80"/>
+    <w:family w:val="modern"/>
+    <w:pitch w:val="variable"/>
+    <w:sig w:usb0="E00002FF" w:usb1="2AC7FDFF" w:usb2="00000016" w:usb3="00000000" w:csb0="0002009F" w:csb1="00000000"/>
+  </w:font>
   <w:font w:name="Calibri Light">
     <w:panose1 w:val="020F0302020204030204"/>
     <w:charset w:val="00"/>
@@ -5955,7 +7425,7 @@
 </file>
 
 <file path=word/glossary/settings.xml><?xml version="1.0" encoding="utf-8"?>
-<w:settings xmlns:mc="http://schemas.openxmlformats.org/markup-compatibility/2006" xmlns:o="urn:schemas-microsoft-com:office:office" xmlns:r="http://schemas.openxmlformats.org/officeDocument/2006/relationships" xmlns:m="http://schemas.openxmlformats.org/officeDocument/2006/math" xmlns:v="urn:schemas-microsoft-com:vml" xmlns:w10="urn:schemas-microsoft-com:office:word" xmlns:w="http://schemas.openxmlformats.org/wordprocessingml/2006/main" xmlns:w14="http://schemas.microsoft.com/office/word/2010/wordml" xmlns:w15="http://schemas.microsoft.com/office/word/2012/wordml" xmlns:sl="http://schemas.openxmlformats.org/schemaLibrary/2006/main" mc:Ignorable="w14 w15">
+<w:settings xmlns:mc="http://schemas.openxmlformats.org/markup-compatibility/2006" xmlns:o="urn:schemas-microsoft-com:office:office" xmlns:r="http://schemas.openxmlformats.org/officeDocument/2006/relationships" xmlns:m="http://schemas.openxmlformats.org/officeDocument/2006/math" xmlns:v="urn:schemas-microsoft-com:vml" xmlns:w10="urn:schemas-microsoft-com:office:word" xmlns:w="http://schemas.openxmlformats.org/wordprocessingml/2006/main" xmlns:w14="http://schemas.microsoft.com/office/word/2010/wordml" xmlns:w15="http://schemas.microsoft.com/office/word/2012/wordml" xmlns:w16cid="http://schemas.microsoft.com/office/word/2016/wordml/cid" xmlns:w16se="http://schemas.microsoft.com/office/word/2015/wordml/symex" xmlns:sl="http://schemas.openxmlformats.org/schemaLibrary/2006/main" mc:Ignorable="w14 w15 w16se w16cid">
   <w:view w:val="normal"/>
   <w:defaultTabStop w:val="720"/>
   <w:characterSpacingControl w:val="doNotCompress"/>
@@ -5966,11 +7436,13 @@
     <w:compatSetting w:name="enableOpenTypeFeatures" w:uri="http://schemas.microsoft.com/office/word" w:val="1"/>
     <w:compatSetting w:name="doNotFlipMirrorIndents" w:uri="http://schemas.microsoft.com/office/word" w:val="1"/>
     <w:compatSetting w:name="differentiateMultirowTableHeaders" w:uri="http://schemas.microsoft.com/office/word" w:val="1"/>
+    <w:compatSetting w:name="useWord2013TrackBottomHyphenation" w:uri="http://schemas.microsoft.com/office/word" w:val="1"/>
   </w:compat>
   <w:rsids>
     <w:rsidRoot w:val="00AC27A4"/>
     <w:rsid w:val="00114E9B"/>
     <w:rsid w:val="00782D60"/>
+    <w:rsid w:val="008503FC"/>
     <w:rsid w:val="00A43907"/>
     <w:rsid w:val="00AC27A4"/>
     <w:rsid w:val="00E3763C"/>
@@ -5997,7 +7469,7 @@
 </file>
 
 <file path=word/glossary/styles.xml><?xml version="1.0" encoding="utf-8"?>
-<w:styles xmlns:mc="http://schemas.openxmlformats.org/markup-compatibility/2006" xmlns:r="http://schemas.openxmlformats.org/officeDocument/2006/relationships" xmlns:w="http://schemas.openxmlformats.org/wordprocessingml/2006/main" xmlns:w14="http://schemas.microsoft.com/office/word/2010/wordml" xmlns:w15="http://schemas.microsoft.com/office/word/2012/wordml" mc:Ignorable="w14 w15">
+<w:styles xmlns:mc="http://schemas.openxmlformats.org/markup-compatibility/2006" xmlns:r="http://schemas.openxmlformats.org/officeDocument/2006/relationships" xmlns:w="http://schemas.openxmlformats.org/wordprocessingml/2006/main" xmlns:w14="http://schemas.microsoft.com/office/word/2010/wordml" xmlns:w15="http://schemas.microsoft.com/office/word/2012/wordml" xmlns:w16cid="http://schemas.microsoft.com/office/word/2016/wordml/cid" xmlns:w16se="http://schemas.microsoft.com/office/word/2015/wordml/symex" mc:Ignorable="w14 w15 w16se w16cid">
   <w:docDefaults>
     <w:rPrDefault>
       <w:rPr>
@@ -6013,7 +7485,7 @@
       </w:pPr>
     </w:pPrDefault>
   </w:docDefaults>
-  <w:latentStyles w:defLockedState="0" w:defUIPriority="99" w:defSemiHidden="0" w:defUnhideWhenUsed="0" w:defQFormat="0" w:count="371">
+  <w:latentStyles w:defLockedState="0" w:defUIPriority="99" w:defSemiHidden="0" w:defUnhideWhenUsed="0" w:defQFormat="0" w:count="375">
     <w:lsdException w:name="Normal" w:uiPriority="0" w:qFormat="1"/>
     <w:lsdException w:name="heading 1" w:uiPriority="9" w:qFormat="1"/>
     <w:lsdException w:name="heading 2" w:semiHidden="1" w:uiPriority="9" w:unhideWhenUsed="1" w:qFormat="1"/>
@@ -6119,7 +7591,6 @@
     <w:lsdException w:name="HTML Sample" w:semiHidden="1" w:unhideWhenUsed="1"/>
     <w:lsdException w:name="HTML Typewriter" w:semiHidden="1" w:unhideWhenUsed="1"/>
     <w:lsdException w:name="HTML Variable" w:semiHidden="1" w:unhideWhenUsed="1"/>
-    <w:lsdException w:name="Normal Table" w:semiHidden="1" w:unhideWhenUsed="1"/>
     <w:lsdException w:name="annotation subject" w:semiHidden="1" w:unhideWhenUsed="1"/>
     <w:lsdException w:name="No List" w:semiHidden="1" w:unhideWhenUsed="1"/>
     <w:lsdException w:name="Outline List 1" w:semiHidden="1" w:unhideWhenUsed="1"/>
@@ -6163,10 +7634,8 @@
     <w:lsdException w:name="Table Elegant" w:semiHidden="1" w:unhideWhenUsed="1"/>
     <w:lsdException w:name="Table Professional" w:semiHidden="1" w:unhideWhenUsed="1"/>
     <w:lsdException w:name="Table Subtle 1" w:semiHidden="1" w:unhideWhenUsed="1"/>
-    <w:lsdException w:name="Table Subtle 2" w:semiHidden="1" w:unhideWhenUsed="1"/>
     <w:lsdException w:name="Table Web 1" w:semiHidden="1" w:unhideWhenUsed="1"/>
     <w:lsdException w:name="Table Web 2" w:semiHidden="1" w:unhideWhenUsed="1"/>
-    <w:lsdException w:name="Table Web 3" w:semiHidden="1" w:unhideWhenUsed="1"/>
     <w:lsdException w:name="Balloon Text" w:semiHidden="1" w:unhideWhenUsed="1"/>
     <w:lsdException w:name="Table Grid" w:uiPriority="39"/>
     <w:lsdException w:name="Table Theme" w:semiHidden="1" w:unhideWhenUsed="1"/>
@@ -6385,6 +7854,10 @@
     <w:lsdException w:name="List Table 5 Dark Accent 6" w:uiPriority="50"/>
     <w:lsdException w:name="List Table 6 Colorful Accent 6" w:uiPriority="51"/>
     <w:lsdException w:name="List Table 7 Colorful Accent 6" w:uiPriority="52"/>
+    <w:lsdException w:name="Mention" w:semiHidden="1" w:unhideWhenUsed="1"/>
+    <w:lsdException w:name="Smart Hyperlink" w:semiHidden="1" w:unhideWhenUsed="1"/>
+    <w:lsdException w:name="Hashtag" w:semiHidden="1" w:unhideWhenUsed="1"/>
+    <w:lsdException w:name="Unresolved Mention" w:semiHidden="1" w:unhideWhenUsed="1"/>
   </w:latentStyles>
   <w:style w:type="paragraph" w:default="1" w:styleId="Normal">
     <w:name w:val="Normal"/>
@@ -6480,7 +7953,7 @@
 </file>
 
 <file path=word/glossary/webSettings.xml><?xml version="1.0" encoding="utf-8"?>
-<w:webSettings xmlns:mc="http://schemas.openxmlformats.org/markup-compatibility/2006" xmlns:r="http://schemas.openxmlformats.org/officeDocument/2006/relationships" xmlns:w="http://schemas.openxmlformats.org/wordprocessingml/2006/main" xmlns:w14="http://schemas.microsoft.com/office/word/2010/wordml" xmlns:w15="http://schemas.microsoft.com/office/word/2012/wordml" mc:Ignorable="w14 w15">
+<w:webSettings xmlns:mc="http://schemas.openxmlformats.org/markup-compatibility/2006" xmlns:r="http://schemas.openxmlformats.org/officeDocument/2006/relationships" xmlns:w="http://schemas.openxmlformats.org/wordprocessingml/2006/main" xmlns:w14="http://schemas.microsoft.com/office/word/2010/wordml" xmlns:w15="http://schemas.microsoft.com/office/word/2012/wordml" xmlns:w16cid="http://schemas.microsoft.com/office/word/2016/wordml/cid" xmlns:w16se="http://schemas.microsoft.com/office/word/2015/wordml/symex" mc:Ignorable="w14 w15 w16se w16cid">
   <w:optimizeForBrowser/>
   <w:allowPNG/>
 </w:webSettings>
@@ -6763,15 +8236,6 @@
 </file>
 
 <file path=customXml/item2.xml><?xml version="1.0" encoding="utf-8"?>
-<?mso-contentType ?>
-<FormTemplates xmlns="http://schemas.microsoft.com/sharepoint/v3/contenttype/forms">
-  <Display>DocumentLibraryForm</Display>
-  <Edit>DocumentLibraryForm</Edit>
-  <New>DocumentLibraryForm</New>
-</FormTemplates>
-</file>
-
-<file path=customXml/item3.xml><?xml version="1.0" encoding="utf-8"?>
 <ct:contentTypeSchema xmlns:ct="http://schemas.microsoft.com/office/2006/metadata/contentType" xmlns:ma="http://schemas.microsoft.com/office/2006/metadata/properties/metaAttributes" ct:_="" ma:_="" ma:contentTypeName="Document" ma:contentTypeID="0x010100CAEC9D82600E124EAE0FA188E684C09D" ma:contentTypeVersion="9" ma:contentTypeDescription="Create a new document." ma:contentTypeScope="" ma:versionID="2bea53d09770e635ce8cd83c736594bd">
   <xsd:schema xmlns:xsd="http://www.w3.org/2001/XMLSchema" xmlns:xs="http://www.w3.org/2001/XMLSchema" xmlns:p="http://schemas.microsoft.com/office/2006/metadata/properties" xmlns:ns2="9da69110-5409-4e92-be76-6d3d1d916b93" xmlns:ns3="97c3c57a-7bc7-40e1-97a2-cb26290855d5" targetNamespace="http://schemas.microsoft.com/office/2006/metadata/properties" ma:root="true" ma:fieldsID="757f8fe93e2ad4349ee25041227df146" ns2:_="" ns3:_="">
     <xsd:import namespace="9da69110-5409-4e92-be76-6d3d1d916b93"/>
@@ -6968,6 +8432,15 @@
 </ct:contentTypeSchema>
 </file>
 
+<file path=customXml/item3.xml><?xml version="1.0" encoding="utf-8"?>
+<?mso-contentType ?>
+<FormTemplates xmlns="http://schemas.microsoft.com/sharepoint/v3/contenttype/forms">
+  <Display>DocumentLibraryForm</Display>
+  <Edit>DocumentLibraryForm</Edit>
+  <New>DocumentLibraryForm</New>
+</FormTemplates>
+</file>
+
 <file path=customXml/item4.xml><?xml version="1.0" encoding="utf-8"?>
 <p:properties xmlns:p="http://schemas.microsoft.com/office/2006/metadata/properties" xmlns:xsi="http://www.w3.org/2001/XMLSchema-instance" xmlns:pc="http://schemas.microsoft.com/office/infopath/2007/PartnerControls">
   <documentManagement/>
@@ -6987,14 +8460,6 @@
 </file>
 
 <file path=customXml/itemProps2.xml><?xml version="1.0" encoding="utf-8"?>
-<ds:datastoreItem xmlns:ds="http://schemas.openxmlformats.org/officeDocument/2006/customXml" ds:itemID="{43323E7E-29A7-49F9-9CB7-7ADDF3595E72}">
-  <ds:schemaRefs>
-    <ds:schemaRef ds:uri="http://schemas.microsoft.com/sharepoint/v3/contenttype/forms"/>
-  </ds:schemaRefs>
-</ds:datastoreItem>
-</file>
-
-<file path=customXml/itemProps3.xml><?xml version="1.0" encoding="utf-8"?>
 <ds:datastoreItem xmlns:ds="http://schemas.openxmlformats.org/officeDocument/2006/customXml" ds:itemID="{D3A2D1FB-17D9-45D9-8005-95FAB020E4AE}">
   <ds:schemaRefs>
     <ds:schemaRef ds:uri="http://schemas.microsoft.com/office/2006/metadata/contentType"/>
@@ -7013,6 +8478,14 @@
 </ds:datastoreItem>
 </file>
 
+<file path=customXml/itemProps3.xml><?xml version="1.0" encoding="utf-8"?>
+<ds:datastoreItem xmlns:ds="http://schemas.openxmlformats.org/officeDocument/2006/customXml" ds:itemID="{43323E7E-29A7-49F9-9CB7-7ADDF3595E72}">
+  <ds:schemaRefs>
+    <ds:schemaRef ds:uri="http://schemas.microsoft.com/sharepoint/v3/contenttype/forms"/>
+  </ds:schemaRefs>
+</ds:datastoreItem>
+</file>
+
 <file path=customXml/itemProps4.xml><?xml version="1.0" encoding="utf-8"?>
 <ds:datastoreItem xmlns:ds="http://schemas.openxmlformats.org/officeDocument/2006/customXml" ds:itemID="{4E626FC5-42C7-4B05-993A-A5ECAE753FE8}">
   <ds:schemaRefs>
@@ -7023,7 +8496,7 @@
 </file>
 
 <file path=customXml/itemProps5.xml><?xml version="1.0" encoding="utf-8"?>
-<ds:datastoreItem xmlns:ds="http://schemas.openxmlformats.org/officeDocument/2006/customXml" ds:itemID="{DF8F7AEC-C766-4C35-9CC2-DB00BF641C25}">
+<ds:datastoreItem xmlns:ds="http://schemas.openxmlformats.org/officeDocument/2006/customXml" ds:itemID="{51D3B2D7-DDD8-4884-A447-B2C0BD0D6ADE}">
   <ds:schemaRefs>
     <ds:schemaRef ds:uri="http://schemas.openxmlformats.org/officeDocument/2006/bibliography"/>
   </ds:schemaRefs>

</xml_diff>